<commit_message>
afgewerkt, word doc ook
</commit_message>
<xml_diff>
--- a/readme/angularcli-mvc5.docx
+++ b/readme/angularcli-mvc5.docx
@@ -4,15 +4,56 @@
   <w:body>
     <w:p>
       <w:pPr>
+        <w:pStyle w:val="Title"/>
+      </w:pPr>
+      <w:r>
+        <w:t>Angular cli in een MVC5 applicatie</w:t>
+      </w:r>
+    </w:p>
+    <w:p>
+      <w:r>
+        <w:t>We gaan een visual studio 2017 solution maken met daarin twee projecten. Een MVC applicatie en een lege asp.net webapplicatie, beide zullen het .Net frawework gebruiken.</w:t>
+      </w:r>
+    </w:p>
+    <w:p>
+      <w:pPr>
         <w:pStyle w:val="Heading1"/>
       </w:pPr>
       <w:r>
-        <w:t>Angular cli in een MVC5 applicatie</w:t>
-      </w:r>
-    </w:p>
-    <w:p>
-      <w:r>
-        <w:t>We gaan een visual studio 2017 solution maken met daarin twee projecten. Een MVC applicatie en een lege asp.net webapplicatie, beide zullen het .Net frawework gebruiken.</w:t>
+        <w:t xml:space="preserve">De MVC5 </w:t>
+      </w:r>
+      <w:r>
+        <w:t>applicatie</w:t>
+      </w:r>
+    </w:p>
+    <w:p>
+      <w:r>
+        <w:t xml:space="preserve">We voegen een project toe aan de solution. Rechterklik, add </w:t>
+      </w:r>
+      <w:r>
+        <w:sym w:font="Wingdings" w:char="F0E0"/>
+      </w:r>
+      <w:r>
+        <w:t>New Project. In categorie Visual C# kiezen we voor Web, dan nemen we de ASP.NET Web Application (.NET Framework) template</w:t>
+      </w:r>
+      <w:r>
+        <w:t xml:space="preserve"> (.NET framework 4.6.1.)</w:t>
+      </w:r>
+      <w:r>
+        <w:t xml:space="preserve"> We geven hier de naam MVC5. Enter brengt ons naar stap 2.</w:t>
+      </w:r>
+    </w:p>
+    <w:p>
+      <w:r>
+        <w:t>In stap 2 kiezen we de MVC template, dat is alles voor ons voorbeeld maar je kan hier Web API aanvinken, de authenticatie wijzigen, …</w:t>
+      </w:r>
+    </w:p>
+    <w:p>
+      <w:pPr>
+        <w:pStyle w:val="Heading1"/>
+      </w:pPr>
+      <w:r>
+        <w:t>De angular applicatie</w:t>
       </w:r>
     </w:p>
     <w:p>
@@ -20,37 +61,2157 @@
         <w:pStyle w:val="Heading2"/>
       </w:pPr>
       <w:r>
-        <w:t>De MVC5 applicatie</w:t>
-      </w:r>
-    </w:p>
-    <w:p>
-      <w:r>
-        <w:t xml:space="preserve">We voegen een project toe aan de solution. Rechterklik, add </w:t>
+        <w:t>Laat ons een empty asp.net project maken om daarin onze angular te maken met de cli.</w:t>
+      </w:r>
+    </w:p>
+    <w:p>
+      <w:r>
+        <w:t xml:space="preserve">Rechterklik op de solution, Add </w:t>
       </w:r>
       <w:r>
         <w:sym w:font="Wingdings" w:char="F0E0"/>
       </w:r>
       <w:r>
-        <w:t>New Project. In categorie Visual C# kiezen we voor Web, dan nemen we de ASP.NET Web Application (.NET Framework) template</w:t>
-      </w:r>
-      <w:r>
-        <w:t xml:space="preserve"> (.NET framework 4.6.1.)</w:t>
-      </w:r>
-      <w:r>
-        <w:t xml:space="preserve"> We geven hier de naam MVC5. Enter brengt ons naar stap 2.</w:t>
-      </w:r>
-    </w:p>
-    <w:p>
-      <w:r>
-        <w:t>In stap 2 kiezen we de MVC template, dat is alles voor ons voorbeeld maar je kan hier Web API aanvinken, de authenticatie wijzigen, …</w:t>
-      </w:r>
-    </w:p>
-    <w:p>
+        <w:t xml:space="preserve"> New Project </w:t>
+      </w:r>
+      <w:r>
+        <w:sym w:font="Wingdings" w:char="F0E0"/>
+      </w:r>
+      <w:r>
+        <w:t>C#, Web, Asp .net Web Application. Geef hier de naam NgCli in, kies in stap 2 voor Empty.</w:t>
+      </w:r>
+    </w:p>
+    <w:p>
+      <w:pPr>
+        <w:pStyle w:val="Heading2"/>
+      </w:pPr>
+      <w:r>
+        <w:t>Angular maken</w:t>
+      </w:r>
+    </w:p>
+    <w:p>
+      <w:r>
+        <w:t>We gaan de angular app maken met de cli in een gewone windows cmd</w:t>
+      </w:r>
+      <w:r>
+        <w:t xml:space="preserve"> line, niet de command prompt van visual studio die de system path settings niet respecteert en we hebben node nodig.</w:t>
+      </w:r>
+    </w:p>
+    <w:p>
+      <w:r>
+        <w:t>Klik rechts op de solution -&gt; Open folder in file explorer, in file explorer klik je in het adresbalk, typ cmd en enter om een command prompt in die map te starten.</w:t>
+      </w:r>
+    </w:p>
+    <w:p>
+      <w:r>
+        <w:t>We zijn dus in een command prompt, in de map waar de solution file staat.</w:t>
+      </w:r>
+    </w:p>
+    <w:p>
+      <w:r>
+        <w:t>Node, npm en angular cli moeten geïnstalleerd zijn.</w:t>
+      </w:r>
+    </w:p>
+    <w:p>
+      <w:r>
+        <w:t xml:space="preserve">Je kan node </w:t>
+      </w:r>
+      <w:hyperlink r:id="rId5" w:history="1">
+        <w:r>
+          <w:rPr>
+            <w:rStyle w:val="Hyperlink"/>
+          </w:rPr>
+          <w:t>hier</w:t>
+        </w:r>
+      </w:hyperlink>
+      <w:r>
+        <w:t xml:space="preserve"> downloaden en installeren, gebruik de msi. NPM wordt mee geïnstalleerd. Angular cli installeer je met volgende commando:</w:t>
+      </w:r>
+      <w:r>
+        <w:br/>
+      </w:r>
+      <w:r>
+        <w:rPr>
+          <w:rStyle w:val="HTMLCode"/>
+          <w:rFonts w:eastAsiaTheme="majorEastAsia"/>
+        </w:rPr>
+        <w:t>npm install</w:t>
+      </w:r>
+      <w:r>
+        <w:t xml:space="preserve"> </w:t>
+      </w:r>
+      <w:r>
+        <w:rPr>
+          <w:rStyle w:val="HTMLCode"/>
+          <w:rFonts w:eastAsiaTheme="majorEastAsia"/>
+        </w:rPr>
+        <w:t>-g @angular/cli@latest</w:t>
+      </w:r>
+      <w:r>
+        <w:rPr>
+          <w:rStyle w:val="HTMLCode"/>
+          <w:rFonts w:eastAsiaTheme="majorEastAsia"/>
+        </w:rPr>
+        <w:br/>
+      </w:r>
+      <w:r>
+        <w:t xml:space="preserve">Verifieer eventueel de installatie met </w:t>
+      </w:r>
+      <w:r>
+        <w:rPr>
+          <w:rStyle w:val="HTMLCode"/>
+          <w:rFonts w:eastAsiaTheme="majorEastAsia"/>
+        </w:rPr>
+        <w:t>ng version</w:t>
+      </w:r>
+      <w:r>
+        <w:t>.</w:t>
+      </w:r>
+    </w:p>
+    <w:p>
+      <w:pPr>
+        <w:pStyle w:val="Heading3"/>
+      </w:pPr>
+      <w:r>
+        <w:t>App maken</w:t>
+      </w:r>
+    </w:p>
+    <w:p>
+      <w:r>
+        <w:t>Laat ons de angular app aanmaken. De bedoeling is dat de app files gecreëerd worden in de folder NgCli, dit is de naam van het zopas aangemaakte asp.net project. En die map staat dus één niveau lager dan waar we nu zitten.</w:t>
+      </w:r>
+    </w:p>
+    <w:p>
+      <w:r>
+        <w:t>We typen dus:</w:t>
+      </w:r>
+      <w:r>
+        <w:br/>
+      </w:r>
+      <w:r>
+        <w:rPr>
+          <w:rStyle w:val="HTMLCode"/>
+          <w:rFonts w:eastAsiaTheme="majorEastAsia"/>
+        </w:rPr>
+        <w:t>ng new ngCli --routing --skip-git --directory ngCli</w:t>
+      </w:r>
+      <w:r>
+        <w:rPr>
+          <w:rStyle w:val="HTMLCode"/>
+          <w:rFonts w:eastAsiaTheme="majorEastAsia"/>
+        </w:rPr>
+        <w:br/>
+      </w:r>
+      <w:r>
+        <w:t>We hebben waarschijnlijk wel r</w:t>
+      </w:r>
+      <w:r>
+        <w:t>outing nodig, git is niet nodig want het is de bedoeling van de hele solution in git te zetten en --directory laat de cli de app in ons reeds bestaande projectmap genereren.</w:t>
+      </w:r>
+    </w:p>
+    <w:p>
+      <w:pPr>
+        <w:pStyle w:val="Heading3"/>
+      </w:pPr>
+      <w:r>
+        <w:t>Include in project</w:t>
+      </w:r>
+    </w:p>
+    <w:p>
+      <w:r>
+        <w:t>Laat ons naar Visual Studio teerugkeren en alle gegenereerde files in het project includen behalve node_modules, deze files kunnen worden gerestored adhv npm install.</w:t>
+      </w:r>
+    </w:p>
+    <w:p>
+      <w:r>
+        <w:rPr>
+          <w:noProof/>
+          <w:lang w:eastAsia="nl-BE"/>
+        </w:rPr>
+        <w:lastRenderedPageBreak/>
+        <w:drawing>
+          <wp:inline distT="0" distB="0" distL="0" distR="0" wp14:anchorId="1D124A7C" wp14:editId="1B396F76">
+            <wp:extent cx="716280" cy="916977"/>
+            <wp:effectExtent l="0" t="0" r="7620" b="0"/>
+            <wp:docPr id="1" name="Picture 1"/>
+            <wp:cNvGraphicFramePr>
+              <a:graphicFrameLocks xmlns:a="http://schemas.openxmlformats.org/drawingml/2006/main" noChangeAspect="1"/>
+            </wp:cNvGraphicFramePr>
+            <a:graphic xmlns:a="http://schemas.openxmlformats.org/drawingml/2006/main">
+              <a:graphicData uri="http://schemas.openxmlformats.org/drawingml/2006/picture">
+                <pic:pic xmlns:pic="http://schemas.openxmlformats.org/drawingml/2006/picture">
+                  <pic:nvPicPr>
+                    <pic:cNvPr id="1" name=""/>
+                    <pic:cNvPicPr/>
+                  </pic:nvPicPr>
+                  <pic:blipFill>
+                    <a:blip r:embed="rId6"/>
+                    <a:stretch>
+                      <a:fillRect/>
+                    </a:stretch>
+                  </pic:blipFill>
+                  <pic:spPr>
+                    <a:xfrm>
+                      <a:off x="0" y="0"/>
+                      <a:ext cx="724553" cy="927568"/>
+                    </a:xfrm>
+                    <a:prstGeom prst="rect">
+                      <a:avLst/>
+                    </a:prstGeom>
+                  </pic:spPr>
+                </pic:pic>
+              </a:graphicData>
+            </a:graphic>
+          </wp:inline>
+        </w:drawing>
+      </w:r>
+    </w:p>
+    <w:p>
+      <w:pPr>
+        <w:pStyle w:val="Heading3"/>
+      </w:pPr>
+      <w:r>
+        <w:t>NgCli testen</w:t>
+      </w:r>
+    </w:p>
+    <w:p>
+      <w:r>
+        <w:t xml:space="preserve">Laat ons eens zien of ons cli app functionneert. Typ </w:t>
+      </w:r>
+      <w:r>
+        <w:rPr>
+          <w:rStyle w:val="codeChar"/>
+        </w:rPr>
+        <w:t>ng serve</w:t>
+      </w:r>
+      <w:r>
+        <w:t xml:space="preserve"> aan de prompt in de NgCli map.</w:t>
+      </w:r>
+      <w:r>
+        <w:t xml:space="preserve"> Als het goed zit is de app nu te zien op loacalhost:4200. Surf ernaar en indien alles werkt kunnen we de browser afsluiten en de server ook. Dit laatste doen we met ctrl-c.</w:t>
+      </w:r>
+    </w:p>
+    <w:p>
+      <w:pPr>
+        <w:pStyle w:val="Heading3"/>
+        <w:rPr>
+          <w:lang w:val="en-US"/>
+        </w:rPr>
+      </w:pPr>
+      <w:r>
+        <w:rPr>
+          <w:lang w:val="en-US"/>
+        </w:rPr>
+        <w:t>B</w:t>
+      </w:r>
+      <w:r>
+        <w:rPr>
+          <w:lang w:val="en-US"/>
+        </w:rPr>
+        <w:t>uild Cli output in onze MVC5 app</w:t>
+      </w:r>
+    </w:p>
+    <w:p>
+      <w:r>
+        <w:t xml:space="preserve">De bedoeling is dat de ouput van de build van onze cli app in de MVC5 app terechtkomt. </w:t>
+      </w:r>
+      <w:r>
+        <w:t>En dit liefst elke keer we builden. Ofwel laten we Visual Studio daarvoor zorgen ofwel de cli. Hier gaan we de cli dat laten doen. Het gaat een beetje sneller en we moeten onze mvcapp niet telkens opnieuw builden. Enkel refreshen (ctrl-F5).</w:t>
+      </w:r>
+    </w:p>
+    <w:p>
+      <w:r>
+        <w:t>We zullen er dus voor zorgen dat de app gebuild wordt en dat de inhoud van de op dat moment gegenereerde dist folder gekopieerd wordt in de MVC5 map, onder scripts bijv.</w:t>
+      </w:r>
+    </w:p>
+    <w:p>
+      <w:r>
+        <w:t>We voegen 2 script taken aan package.json</w:t>
+      </w:r>
+      <w:r>
+        <w:t>. build zit er al in, we moeten nog copy maken, en we bundelen die twee in één opdracht, dist. De copy opdracht doet een xcopy van alles wat er in de dist map zit naar de Scripts map in de MVC5 projectfolder onder een map NgApp.</w:t>
+      </w:r>
+    </w:p>
+    <w:p>
+      <w:r>
+        <w:rPr>
+          <w:noProof/>
+          <w:lang w:eastAsia="nl-BE"/>
+        </w:rPr>
+        <w:drawing>
+          <wp:inline distT="0" distB="0" distL="0" distR="0" wp14:anchorId="46FAC070" wp14:editId="42BFF355">
+            <wp:extent cx="5760720" cy="1246505"/>
+            <wp:effectExtent l="0" t="0" r="0" b="0"/>
+            <wp:docPr id="2" name="Picture 2"/>
+            <wp:cNvGraphicFramePr>
+              <a:graphicFrameLocks xmlns:a="http://schemas.openxmlformats.org/drawingml/2006/main" noChangeAspect="1"/>
+            </wp:cNvGraphicFramePr>
+            <a:graphic xmlns:a="http://schemas.openxmlformats.org/drawingml/2006/main">
+              <a:graphicData uri="http://schemas.openxmlformats.org/drawingml/2006/picture">
+                <pic:pic xmlns:pic="http://schemas.openxmlformats.org/drawingml/2006/picture">
+                  <pic:nvPicPr>
+                    <pic:cNvPr id="1" name=""/>
+                    <pic:cNvPicPr/>
+                  </pic:nvPicPr>
+                  <pic:blipFill>
+                    <a:blip r:embed="rId7"/>
+                    <a:stretch>
+                      <a:fillRect/>
+                    </a:stretch>
+                  </pic:blipFill>
+                  <pic:spPr>
+                    <a:xfrm>
+                      <a:off x="0" y="0"/>
+                      <a:ext cx="5760720" cy="1246505"/>
+                    </a:xfrm>
+                    <a:prstGeom prst="rect">
+                      <a:avLst/>
+                    </a:prstGeom>
+                  </pic:spPr>
+                </pic:pic>
+              </a:graphicData>
+            </a:graphic>
+          </wp:inline>
+        </w:drawing>
+      </w:r>
+      <w:r>
+        <w:br/>
+      </w:r>
+      <w:r>
+        <w:t>Die aanpassing aan package.json kunnen we met om het even welken editor doen, met visual studio dus ook, wat wel handig is.</w:t>
+      </w:r>
+    </w:p>
+    <w:p>
+      <w:r>
+        <w:t xml:space="preserve">En dan kunnen we </w:t>
+      </w:r>
+      <w:r>
+        <w:rPr>
+          <w:rStyle w:val="codeChar"/>
+          <w:rFonts w:ascii="Courier New" w:hAnsi="Courier New" w:cs="Courier New"/>
+        </w:rPr>
+        <w:t>npm run dist</w:t>
+      </w:r>
+      <w:r>
+        <w:t xml:space="preserve"> gaan uitvoeren.</w:t>
+      </w:r>
+    </w:p>
+    <w:p>
+      <w:pPr>
+        <w:pStyle w:val="Heading2"/>
+      </w:pPr>
+      <w:r>
+        <w:t>In MVC5 gebruik maken van de cli app</w:t>
+      </w:r>
+    </w:p>
+    <w:p>
+      <w:r>
+        <w:t>Rest ons een action te voorzien om een “angular” view op te roepen.</w:t>
+      </w:r>
+    </w:p>
+    <w:p>
+      <w:r>
+        <w:t>In visual studio openen we HomeController. We wijzigen de Index action zodanig dat die een view “NgApp” genaamd opent. Die view zullen we ook moeten maken.</w:t>
+      </w:r>
+    </w:p>
+    <w:p>
+      <w:r>
+        <w:t>De controller Index action. Wijzig Index</w:t>
+      </w:r>
+      <w:r>
+        <w:t xml:space="preserve"> door de string NgApp mee te geven aan View().</w:t>
+      </w:r>
+    </w:p>
+    <w:p>
+      <w:r>
+        <w:rPr>
+          <w:noProof/>
+          <w:lang w:eastAsia="nl-BE"/>
+        </w:rPr>
+        <w:drawing>
+          <wp:inline distT="0" distB="0" distL="0" distR="0" wp14:anchorId="26243BD7" wp14:editId="61D298B0">
+            <wp:extent cx="1629508" cy="597018"/>
+            <wp:effectExtent l="0" t="0" r="8890" b="0"/>
+            <wp:docPr id="3" name="Picture 3"/>
+            <wp:cNvGraphicFramePr>
+              <a:graphicFrameLocks xmlns:a="http://schemas.openxmlformats.org/drawingml/2006/main" noChangeAspect="1"/>
+            </wp:cNvGraphicFramePr>
+            <a:graphic xmlns:a="http://schemas.openxmlformats.org/drawingml/2006/main">
+              <a:graphicData uri="http://schemas.openxmlformats.org/drawingml/2006/picture">
+                <pic:pic xmlns:pic="http://schemas.openxmlformats.org/drawingml/2006/picture">
+                  <pic:nvPicPr>
+                    <pic:cNvPr id="1" name=""/>
+                    <pic:cNvPicPr/>
+                  </pic:nvPicPr>
+                  <pic:blipFill>
+                    <a:blip r:embed="rId8"/>
+                    <a:stretch>
+                      <a:fillRect/>
+                    </a:stretch>
+                  </pic:blipFill>
+                  <pic:spPr>
+                    <a:xfrm>
+                      <a:off x="0" y="0"/>
+                      <a:ext cx="1706009" cy="625047"/>
+                    </a:xfrm>
+                    <a:prstGeom prst="rect">
+                      <a:avLst/>
+                    </a:prstGeom>
+                  </pic:spPr>
+                </pic:pic>
+              </a:graphicData>
+            </a:graphic>
+          </wp:inline>
+        </w:drawing>
+      </w:r>
+    </w:p>
+    <w:p>
+      <w:r>
+        <w:t>En de NgApp view.</w:t>
+      </w:r>
+      <w:r>
+        <w:t xml:space="preserve"> </w:t>
+      </w:r>
+      <w:r>
+        <w:br/>
+        <w:t xml:space="preserve">Rechterklik op de action method </w:t>
+      </w:r>
+      <w:r>
+        <w:sym w:font="Wingdings" w:char="F0E0"/>
+      </w:r>
+      <w:r>
+        <w:t xml:space="preserve"> Add View, type NgApp, vink Use a layoutpage uit. Er wordt een NgApp.cshtml aangemaakt. Hierna volgt de html.</w:t>
+      </w:r>
+    </w:p>
+    <w:p>
+      <w:pPr>
+        <w:autoSpaceDE w:val="0"/>
+        <w:autoSpaceDN w:val="0"/>
+        <w:adjustRightInd w:val="0"/>
+        <w:spacing w:after="0" w:line="240" w:lineRule="auto"/>
+        <w:rPr>
+          <w:rFonts w:ascii="Consolas" w:hAnsi="Consolas" w:cs="Consolas"/>
+          <w:color w:val="000000"/>
+          <w:sz w:val="19"/>
+          <w:szCs w:val="19"/>
+        </w:rPr>
+      </w:pPr>
+    </w:p>
+    <w:p>
+      <w:pPr>
+        <w:pBdr>
+          <w:top w:val="single" w:sz="4" w:space="1" w:color="auto"/>
+          <w:left w:val="single" w:sz="4" w:space="4" w:color="auto"/>
+          <w:bottom w:val="single" w:sz="4" w:space="1" w:color="auto"/>
+          <w:right w:val="single" w:sz="4" w:space="4" w:color="auto"/>
+        </w:pBdr>
+        <w:shd w:val="clear" w:color="auto" w:fill="F2F2F2" w:themeFill="background1" w:themeFillShade="F2"/>
+        <w:autoSpaceDE w:val="0"/>
+        <w:autoSpaceDN w:val="0"/>
+        <w:adjustRightInd w:val="0"/>
+        <w:spacing w:after="0" w:line="240" w:lineRule="auto"/>
+        <w:ind w:left="708"/>
+        <w:rPr>
+          <w:rFonts w:ascii="Consolas" w:hAnsi="Consolas" w:cs="Consolas"/>
+          <w:color w:val="000000"/>
+          <w:sz w:val="16"/>
+          <w:szCs w:val="16"/>
+          <w:lang w:val="en-US"/>
+        </w:rPr>
+      </w:pPr>
+      <w:r>
+        <w:rPr>
+          <w:rFonts w:ascii="Consolas" w:hAnsi="Consolas" w:cs="Consolas"/>
+          <w:color w:val="000000"/>
+          <w:sz w:val="16"/>
+          <w:szCs w:val="16"/>
+          <w:highlight w:val="yellow"/>
+          <w:lang w:val="en-US"/>
+        </w:rPr>
+        <w:lastRenderedPageBreak/>
+        <w:t>@{</w:t>
+      </w:r>
+    </w:p>
+    <w:p>
+      <w:pPr>
+        <w:pBdr>
+          <w:top w:val="single" w:sz="4" w:space="1" w:color="auto"/>
+          <w:left w:val="single" w:sz="4" w:space="4" w:color="auto"/>
+          <w:bottom w:val="single" w:sz="4" w:space="1" w:color="auto"/>
+          <w:right w:val="single" w:sz="4" w:space="4" w:color="auto"/>
+        </w:pBdr>
+        <w:shd w:val="clear" w:color="auto" w:fill="F2F2F2" w:themeFill="background1" w:themeFillShade="F2"/>
+        <w:autoSpaceDE w:val="0"/>
+        <w:autoSpaceDN w:val="0"/>
+        <w:adjustRightInd w:val="0"/>
+        <w:spacing w:after="0" w:line="240" w:lineRule="auto"/>
+        <w:ind w:left="708"/>
+        <w:rPr>
+          <w:rFonts w:ascii="Consolas" w:hAnsi="Consolas" w:cs="Consolas"/>
+          <w:color w:val="000000"/>
+          <w:sz w:val="16"/>
+          <w:szCs w:val="16"/>
+          <w:lang w:val="en-US"/>
+        </w:rPr>
+      </w:pPr>
+      <w:r>
+        <w:rPr>
+          <w:rFonts w:ascii="Consolas" w:hAnsi="Consolas" w:cs="Consolas"/>
+          <w:color w:val="000000"/>
+          <w:sz w:val="16"/>
+          <w:szCs w:val="16"/>
+          <w:lang w:val="en-US"/>
+        </w:rPr>
+        <w:t xml:space="preserve">    Layout = </w:t>
+      </w:r>
+      <w:r>
+        <w:rPr>
+          <w:rFonts w:ascii="Consolas" w:hAnsi="Consolas" w:cs="Consolas"/>
+          <w:color w:val="0000FF"/>
+          <w:sz w:val="16"/>
+          <w:szCs w:val="16"/>
+          <w:lang w:val="en-US"/>
+        </w:rPr>
+        <w:t>null</w:t>
+      </w:r>
+      <w:r>
+        <w:rPr>
+          <w:rFonts w:ascii="Consolas" w:hAnsi="Consolas" w:cs="Consolas"/>
+          <w:color w:val="000000"/>
+          <w:sz w:val="16"/>
+          <w:szCs w:val="16"/>
+          <w:lang w:val="en-US"/>
+        </w:rPr>
+        <w:t>;</w:t>
+      </w:r>
+    </w:p>
+    <w:p>
+      <w:pPr>
+        <w:pBdr>
+          <w:top w:val="single" w:sz="4" w:space="1" w:color="auto"/>
+          <w:left w:val="single" w:sz="4" w:space="4" w:color="auto"/>
+          <w:bottom w:val="single" w:sz="4" w:space="1" w:color="auto"/>
+          <w:right w:val="single" w:sz="4" w:space="4" w:color="auto"/>
+        </w:pBdr>
+        <w:shd w:val="clear" w:color="auto" w:fill="F2F2F2" w:themeFill="background1" w:themeFillShade="F2"/>
+        <w:autoSpaceDE w:val="0"/>
+        <w:autoSpaceDN w:val="0"/>
+        <w:adjustRightInd w:val="0"/>
+        <w:spacing w:after="0" w:line="240" w:lineRule="auto"/>
+        <w:ind w:left="708"/>
+        <w:rPr>
+          <w:rFonts w:ascii="Consolas" w:hAnsi="Consolas" w:cs="Consolas"/>
+          <w:color w:val="000000"/>
+          <w:sz w:val="16"/>
+          <w:szCs w:val="16"/>
+          <w:lang w:val="en-US"/>
+        </w:rPr>
+      </w:pPr>
+      <w:r>
+        <w:rPr>
+          <w:rFonts w:ascii="Consolas" w:hAnsi="Consolas" w:cs="Consolas"/>
+          <w:color w:val="000000"/>
+          <w:sz w:val="16"/>
+          <w:szCs w:val="16"/>
+          <w:highlight w:val="yellow"/>
+          <w:lang w:val="en-US"/>
+        </w:rPr>
+        <w:t>}</w:t>
+      </w:r>
+    </w:p>
+    <w:p>
+      <w:pPr>
+        <w:pBdr>
+          <w:top w:val="single" w:sz="4" w:space="1" w:color="auto"/>
+          <w:left w:val="single" w:sz="4" w:space="4" w:color="auto"/>
+          <w:bottom w:val="single" w:sz="4" w:space="1" w:color="auto"/>
+          <w:right w:val="single" w:sz="4" w:space="4" w:color="auto"/>
+        </w:pBdr>
+        <w:shd w:val="clear" w:color="auto" w:fill="F2F2F2" w:themeFill="background1" w:themeFillShade="F2"/>
+        <w:autoSpaceDE w:val="0"/>
+        <w:autoSpaceDN w:val="0"/>
+        <w:adjustRightInd w:val="0"/>
+        <w:spacing w:after="0" w:line="240" w:lineRule="auto"/>
+        <w:ind w:left="708"/>
+        <w:rPr>
+          <w:rFonts w:ascii="Consolas" w:hAnsi="Consolas" w:cs="Consolas"/>
+          <w:color w:val="000000"/>
+          <w:sz w:val="16"/>
+          <w:szCs w:val="16"/>
+          <w:lang w:val="en-US"/>
+        </w:rPr>
+      </w:pPr>
+    </w:p>
+    <w:p>
+      <w:pPr>
+        <w:pBdr>
+          <w:top w:val="single" w:sz="4" w:space="1" w:color="auto"/>
+          <w:left w:val="single" w:sz="4" w:space="4" w:color="auto"/>
+          <w:bottom w:val="single" w:sz="4" w:space="1" w:color="auto"/>
+          <w:right w:val="single" w:sz="4" w:space="4" w:color="auto"/>
+        </w:pBdr>
+        <w:shd w:val="clear" w:color="auto" w:fill="F2F2F2" w:themeFill="background1" w:themeFillShade="F2"/>
+        <w:autoSpaceDE w:val="0"/>
+        <w:autoSpaceDN w:val="0"/>
+        <w:adjustRightInd w:val="0"/>
+        <w:spacing w:after="0" w:line="240" w:lineRule="auto"/>
+        <w:ind w:left="708"/>
+        <w:rPr>
+          <w:rFonts w:ascii="Consolas" w:hAnsi="Consolas" w:cs="Consolas"/>
+          <w:color w:val="000000"/>
+          <w:sz w:val="16"/>
+          <w:szCs w:val="16"/>
+          <w:lang w:val="en-US"/>
+        </w:rPr>
+      </w:pPr>
+      <w:r>
+        <w:rPr>
+          <w:rFonts w:ascii="Consolas" w:hAnsi="Consolas" w:cs="Consolas"/>
+          <w:color w:val="0000FF"/>
+          <w:sz w:val="16"/>
+          <w:szCs w:val="16"/>
+          <w:lang w:val="en-US"/>
+        </w:rPr>
+        <w:t>&lt;</w:t>
+      </w:r>
+      <w:r>
+        <w:rPr>
+          <w:rFonts w:ascii="Consolas" w:hAnsi="Consolas" w:cs="Consolas"/>
+          <w:color w:val="800000"/>
+          <w:sz w:val="16"/>
+          <w:szCs w:val="16"/>
+          <w:lang w:val="en-US"/>
+        </w:rPr>
+        <w:t>!DOCTYPE</w:t>
+      </w:r>
+      <w:r>
+        <w:rPr>
+          <w:rFonts w:ascii="Consolas" w:hAnsi="Consolas" w:cs="Consolas"/>
+          <w:color w:val="000000"/>
+          <w:sz w:val="16"/>
+          <w:szCs w:val="16"/>
+          <w:lang w:val="en-US"/>
+        </w:rPr>
+        <w:t xml:space="preserve"> </w:t>
+      </w:r>
+      <w:r>
+        <w:rPr>
+          <w:rFonts w:ascii="Consolas" w:hAnsi="Consolas" w:cs="Consolas"/>
+          <w:color w:val="FF0000"/>
+          <w:sz w:val="16"/>
+          <w:szCs w:val="16"/>
+          <w:lang w:val="en-US"/>
+        </w:rPr>
+        <w:t>html</w:t>
+      </w:r>
+      <w:r>
+        <w:rPr>
+          <w:rFonts w:ascii="Consolas" w:hAnsi="Consolas" w:cs="Consolas"/>
+          <w:color w:val="0000FF"/>
+          <w:sz w:val="16"/>
+          <w:szCs w:val="16"/>
+          <w:lang w:val="en-US"/>
+        </w:rPr>
+        <w:t>&gt;</w:t>
+      </w:r>
+    </w:p>
+    <w:p>
+      <w:pPr>
+        <w:pBdr>
+          <w:top w:val="single" w:sz="4" w:space="1" w:color="auto"/>
+          <w:left w:val="single" w:sz="4" w:space="4" w:color="auto"/>
+          <w:bottom w:val="single" w:sz="4" w:space="1" w:color="auto"/>
+          <w:right w:val="single" w:sz="4" w:space="4" w:color="auto"/>
+        </w:pBdr>
+        <w:shd w:val="clear" w:color="auto" w:fill="F2F2F2" w:themeFill="background1" w:themeFillShade="F2"/>
+        <w:autoSpaceDE w:val="0"/>
+        <w:autoSpaceDN w:val="0"/>
+        <w:adjustRightInd w:val="0"/>
+        <w:spacing w:after="0" w:line="240" w:lineRule="auto"/>
+        <w:ind w:left="708"/>
+        <w:rPr>
+          <w:rFonts w:ascii="Consolas" w:hAnsi="Consolas" w:cs="Consolas"/>
+          <w:color w:val="000000"/>
+          <w:sz w:val="16"/>
+          <w:szCs w:val="16"/>
+          <w:lang w:val="en-US"/>
+        </w:rPr>
+      </w:pPr>
+    </w:p>
+    <w:p>
+      <w:pPr>
+        <w:pBdr>
+          <w:top w:val="single" w:sz="4" w:space="1" w:color="auto"/>
+          <w:left w:val="single" w:sz="4" w:space="4" w:color="auto"/>
+          <w:bottom w:val="single" w:sz="4" w:space="1" w:color="auto"/>
+          <w:right w:val="single" w:sz="4" w:space="4" w:color="auto"/>
+        </w:pBdr>
+        <w:shd w:val="clear" w:color="auto" w:fill="F2F2F2" w:themeFill="background1" w:themeFillShade="F2"/>
+        <w:autoSpaceDE w:val="0"/>
+        <w:autoSpaceDN w:val="0"/>
+        <w:adjustRightInd w:val="0"/>
+        <w:spacing w:after="0" w:line="240" w:lineRule="auto"/>
+        <w:ind w:left="708"/>
+        <w:rPr>
+          <w:rFonts w:ascii="Consolas" w:hAnsi="Consolas" w:cs="Consolas"/>
+          <w:color w:val="000000"/>
+          <w:sz w:val="16"/>
+          <w:szCs w:val="16"/>
+          <w:lang w:val="en-US"/>
+        </w:rPr>
+      </w:pPr>
+      <w:r>
+        <w:rPr>
+          <w:rFonts w:ascii="Consolas" w:hAnsi="Consolas" w:cs="Consolas"/>
+          <w:color w:val="0000FF"/>
+          <w:sz w:val="16"/>
+          <w:szCs w:val="16"/>
+          <w:lang w:val="en-US"/>
+        </w:rPr>
+        <w:t>&lt;</w:t>
+      </w:r>
+      <w:r>
+        <w:rPr>
+          <w:rFonts w:ascii="Consolas" w:hAnsi="Consolas" w:cs="Consolas"/>
+          <w:color w:val="800000"/>
+          <w:sz w:val="16"/>
+          <w:szCs w:val="16"/>
+          <w:lang w:val="en-US"/>
+        </w:rPr>
+        <w:t>html</w:t>
+      </w:r>
+      <w:r>
+        <w:rPr>
+          <w:rFonts w:ascii="Consolas" w:hAnsi="Consolas" w:cs="Consolas"/>
+          <w:color w:val="0000FF"/>
+          <w:sz w:val="16"/>
+          <w:szCs w:val="16"/>
+          <w:lang w:val="en-US"/>
+        </w:rPr>
+        <w:t>&gt;</w:t>
+      </w:r>
+    </w:p>
+    <w:p>
+      <w:pPr>
+        <w:pBdr>
+          <w:top w:val="single" w:sz="4" w:space="1" w:color="auto"/>
+          <w:left w:val="single" w:sz="4" w:space="4" w:color="auto"/>
+          <w:bottom w:val="single" w:sz="4" w:space="1" w:color="auto"/>
+          <w:right w:val="single" w:sz="4" w:space="4" w:color="auto"/>
+        </w:pBdr>
+        <w:shd w:val="clear" w:color="auto" w:fill="F2F2F2" w:themeFill="background1" w:themeFillShade="F2"/>
+        <w:autoSpaceDE w:val="0"/>
+        <w:autoSpaceDN w:val="0"/>
+        <w:adjustRightInd w:val="0"/>
+        <w:spacing w:after="0" w:line="240" w:lineRule="auto"/>
+        <w:ind w:left="708"/>
+        <w:rPr>
+          <w:rFonts w:ascii="Consolas" w:hAnsi="Consolas" w:cs="Consolas"/>
+          <w:color w:val="000000"/>
+          <w:sz w:val="16"/>
+          <w:szCs w:val="16"/>
+          <w:lang w:val="en-US"/>
+        </w:rPr>
+      </w:pPr>
+      <w:r>
+        <w:rPr>
+          <w:rFonts w:ascii="Consolas" w:hAnsi="Consolas" w:cs="Consolas"/>
+          <w:color w:val="0000FF"/>
+          <w:sz w:val="16"/>
+          <w:szCs w:val="16"/>
+          <w:lang w:val="en-US"/>
+        </w:rPr>
+        <w:t>&lt;</w:t>
+      </w:r>
+      <w:r>
+        <w:rPr>
+          <w:rFonts w:ascii="Consolas" w:hAnsi="Consolas" w:cs="Consolas"/>
+          <w:color w:val="800000"/>
+          <w:sz w:val="16"/>
+          <w:szCs w:val="16"/>
+          <w:lang w:val="en-US"/>
+        </w:rPr>
+        <w:t>head</w:t>
+      </w:r>
+      <w:r>
+        <w:rPr>
+          <w:rFonts w:ascii="Consolas" w:hAnsi="Consolas" w:cs="Consolas"/>
+          <w:color w:val="0000FF"/>
+          <w:sz w:val="16"/>
+          <w:szCs w:val="16"/>
+          <w:lang w:val="en-US"/>
+        </w:rPr>
+        <w:t>&gt;</w:t>
+      </w:r>
+    </w:p>
+    <w:p>
+      <w:pPr>
+        <w:pBdr>
+          <w:top w:val="single" w:sz="4" w:space="1" w:color="auto"/>
+          <w:left w:val="single" w:sz="4" w:space="4" w:color="auto"/>
+          <w:bottom w:val="single" w:sz="4" w:space="1" w:color="auto"/>
+          <w:right w:val="single" w:sz="4" w:space="4" w:color="auto"/>
+        </w:pBdr>
+        <w:shd w:val="clear" w:color="auto" w:fill="F2F2F2" w:themeFill="background1" w:themeFillShade="F2"/>
+        <w:autoSpaceDE w:val="0"/>
+        <w:autoSpaceDN w:val="0"/>
+        <w:adjustRightInd w:val="0"/>
+        <w:spacing w:after="0" w:line="240" w:lineRule="auto"/>
+        <w:ind w:left="708"/>
+        <w:rPr>
+          <w:rFonts w:ascii="Consolas" w:hAnsi="Consolas" w:cs="Consolas"/>
+          <w:color w:val="000000"/>
+          <w:sz w:val="16"/>
+          <w:szCs w:val="16"/>
+          <w:lang w:val="en-US"/>
+        </w:rPr>
+      </w:pPr>
+      <w:r>
+        <w:rPr>
+          <w:rFonts w:ascii="Consolas" w:hAnsi="Consolas" w:cs="Consolas"/>
+          <w:color w:val="000000"/>
+          <w:sz w:val="16"/>
+          <w:szCs w:val="16"/>
+          <w:lang w:val="en-US"/>
+        </w:rPr>
+        <w:t xml:space="preserve">    </w:t>
+      </w:r>
+      <w:r>
+        <w:rPr>
+          <w:rFonts w:ascii="Consolas" w:hAnsi="Consolas" w:cs="Consolas"/>
+          <w:color w:val="0000FF"/>
+          <w:sz w:val="16"/>
+          <w:szCs w:val="16"/>
+          <w:lang w:val="en-US"/>
+        </w:rPr>
+        <w:t>&lt;</w:t>
+      </w:r>
+      <w:r>
+        <w:rPr>
+          <w:rFonts w:ascii="Consolas" w:hAnsi="Consolas" w:cs="Consolas"/>
+          <w:color w:val="800000"/>
+          <w:sz w:val="16"/>
+          <w:szCs w:val="16"/>
+          <w:lang w:val="en-US"/>
+        </w:rPr>
+        <w:t>meta</w:t>
+      </w:r>
+      <w:r>
+        <w:rPr>
+          <w:rFonts w:ascii="Consolas" w:hAnsi="Consolas" w:cs="Consolas"/>
+          <w:color w:val="000000"/>
+          <w:sz w:val="16"/>
+          <w:szCs w:val="16"/>
+          <w:lang w:val="en-US"/>
+        </w:rPr>
+        <w:t xml:space="preserve"> </w:t>
+      </w:r>
+      <w:r>
+        <w:rPr>
+          <w:rFonts w:ascii="Consolas" w:hAnsi="Consolas" w:cs="Consolas"/>
+          <w:color w:val="FF0000"/>
+          <w:sz w:val="16"/>
+          <w:szCs w:val="16"/>
+          <w:lang w:val="en-US"/>
+        </w:rPr>
+        <w:t>name</w:t>
+      </w:r>
+      <w:r>
+        <w:rPr>
+          <w:rFonts w:ascii="Consolas" w:hAnsi="Consolas" w:cs="Consolas"/>
+          <w:color w:val="0000FF"/>
+          <w:sz w:val="16"/>
+          <w:szCs w:val="16"/>
+          <w:lang w:val="en-US"/>
+        </w:rPr>
+        <w:t>="viewport"</w:t>
+      </w:r>
+      <w:r>
+        <w:rPr>
+          <w:rFonts w:ascii="Consolas" w:hAnsi="Consolas" w:cs="Consolas"/>
+          <w:color w:val="000000"/>
+          <w:sz w:val="16"/>
+          <w:szCs w:val="16"/>
+          <w:lang w:val="en-US"/>
+        </w:rPr>
+        <w:t xml:space="preserve"> </w:t>
+      </w:r>
+      <w:r>
+        <w:rPr>
+          <w:rFonts w:ascii="Consolas" w:hAnsi="Consolas" w:cs="Consolas"/>
+          <w:color w:val="FF0000"/>
+          <w:sz w:val="16"/>
+          <w:szCs w:val="16"/>
+          <w:lang w:val="en-US"/>
+        </w:rPr>
+        <w:t>content</w:t>
+      </w:r>
+      <w:r>
+        <w:rPr>
+          <w:rFonts w:ascii="Consolas" w:hAnsi="Consolas" w:cs="Consolas"/>
+          <w:color w:val="0000FF"/>
+          <w:sz w:val="16"/>
+          <w:szCs w:val="16"/>
+          <w:lang w:val="en-US"/>
+        </w:rPr>
+        <w:t>="width=device-width"</w:t>
+      </w:r>
+      <w:r>
+        <w:rPr>
+          <w:rFonts w:ascii="Consolas" w:hAnsi="Consolas" w:cs="Consolas"/>
+          <w:color w:val="000000"/>
+          <w:sz w:val="16"/>
+          <w:szCs w:val="16"/>
+          <w:lang w:val="en-US"/>
+        </w:rPr>
+        <w:t xml:space="preserve"> </w:t>
+      </w:r>
+      <w:r>
+        <w:rPr>
+          <w:rFonts w:ascii="Consolas" w:hAnsi="Consolas" w:cs="Consolas"/>
+          <w:color w:val="0000FF"/>
+          <w:sz w:val="16"/>
+          <w:szCs w:val="16"/>
+          <w:lang w:val="en-US"/>
+        </w:rPr>
+        <w:t>/&gt;</w:t>
+      </w:r>
+    </w:p>
+    <w:p>
+      <w:pPr>
+        <w:pBdr>
+          <w:top w:val="single" w:sz="4" w:space="1" w:color="auto"/>
+          <w:left w:val="single" w:sz="4" w:space="4" w:color="auto"/>
+          <w:bottom w:val="single" w:sz="4" w:space="1" w:color="auto"/>
+          <w:right w:val="single" w:sz="4" w:space="4" w:color="auto"/>
+        </w:pBdr>
+        <w:shd w:val="clear" w:color="auto" w:fill="F2F2F2" w:themeFill="background1" w:themeFillShade="F2"/>
+        <w:autoSpaceDE w:val="0"/>
+        <w:autoSpaceDN w:val="0"/>
+        <w:adjustRightInd w:val="0"/>
+        <w:spacing w:after="0" w:line="240" w:lineRule="auto"/>
+        <w:ind w:left="708"/>
+        <w:rPr>
+          <w:rFonts w:ascii="Consolas" w:hAnsi="Consolas" w:cs="Consolas"/>
+          <w:color w:val="000000"/>
+          <w:sz w:val="16"/>
+          <w:szCs w:val="16"/>
+          <w:lang w:val="en-US"/>
+        </w:rPr>
+      </w:pPr>
+      <w:r>
+        <w:rPr>
+          <w:rFonts w:ascii="Consolas" w:hAnsi="Consolas" w:cs="Consolas"/>
+          <w:color w:val="000000"/>
+          <w:sz w:val="16"/>
+          <w:szCs w:val="16"/>
+          <w:lang w:val="en-US"/>
+        </w:rPr>
+        <w:t xml:space="preserve">    </w:t>
+      </w:r>
+      <w:r>
+        <w:rPr>
+          <w:rFonts w:ascii="Consolas" w:hAnsi="Consolas" w:cs="Consolas"/>
+          <w:color w:val="0000FF"/>
+          <w:sz w:val="16"/>
+          <w:szCs w:val="16"/>
+          <w:lang w:val="en-US"/>
+        </w:rPr>
+        <w:t>&lt;</w:t>
+      </w:r>
+      <w:r>
+        <w:rPr>
+          <w:rFonts w:ascii="Consolas" w:hAnsi="Consolas" w:cs="Consolas"/>
+          <w:color w:val="800000"/>
+          <w:sz w:val="16"/>
+          <w:szCs w:val="16"/>
+          <w:lang w:val="en-US"/>
+        </w:rPr>
+        <w:t>base</w:t>
+      </w:r>
+      <w:r>
+        <w:rPr>
+          <w:rFonts w:ascii="Consolas" w:hAnsi="Consolas" w:cs="Consolas"/>
+          <w:color w:val="000000"/>
+          <w:sz w:val="16"/>
+          <w:szCs w:val="16"/>
+          <w:lang w:val="en-US"/>
+        </w:rPr>
+        <w:t xml:space="preserve"> </w:t>
+      </w:r>
+      <w:r>
+        <w:rPr>
+          <w:rFonts w:ascii="Consolas" w:hAnsi="Consolas" w:cs="Consolas"/>
+          <w:color w:val="FF0000"/>
+          <w:sz w:val="16"/>
+          <w:szCs w:val="16"/>
+          <w:lang w:val="en-US"/>
+        </w:rPr>
+        <w:t>href</w:t>
+      </w:r>
+      <w:r>
+        <w:rPr>
+          <w:rFonts w:ascii="Consolas" w:hAnsi="Consolas" w:cs="Consolas"/>
+          <w:color w:val="0000FF"/>
+          <w:sz w:val="16"/>
+          <w:szCs w:val="16"/>
+          <w:lang w:val="en-US"/>
+        </w:rPr>
+        <w:t>="/"</w:t>
+      </w:r>
+      <w:r>
+        <w:rPr>
+          <w:rFonts w:ascii="Consolas" w:hAnsi="Consolas" w:cs="Consolas"/>
+          <w:color w:val="000000"/>
+          <w:sz w:val="16"/>
+          <w:szCs w:val="16"/>
+          <w:lang w:val="en-US"/>
+        </w:rPr>
+        <w:t xml:space="preserve"> </w:t>
+      </w:r>
+      <w:r>
+        <w:rPr>
+          <w:rFonts w:ascii="Consolas" w:hAnsi="Consolas" w:cs="Consolas"/>
+          <w:color w:val="0000FF"/>
+          <w:sz w:val="16"/>
+          <w:szCs w:val="16"/>
+          <w:lang w:val="en-US"/>
+        </w:rPr>
+        <w:t>/&gt;</w:t>
+      </w:r>
+    </w:p>
+    <w:p>
+      <w:pPr>
+        <w:pBdr>
+          <w:top w:val="single" w:sz="4" w:space="1" w:color="auto"/>
+          <w:left w:val="single" w:sz="4" w:space="4" w:color="auto"/>
+          <w:bottom w:val="single" w:sz="4" w:space="1" w:color="auto"/>
+          <w:right w:val="single" w:sz="4" w:space="4" w:color="auto"/>
+        </w:pBdr>
+        <w:shd w:val="clear" w:color="auto" w:fill="F2F2F2" w:themeFill="background1" w:themeFillShade="F2"/>
+        <w:autoSpaceDE w:val="0"/>
+        <w:autoSpaceDN w:val="0"/>
+        <w:adjustRightInd w:val="0"/>
+        <w:spacing w:after="0" w:line="240" w:lineRule="auto"/>
+        <w:ind w:left="708"/>
+        <w:rPr>
+          <w:rFonts w:ascii="Consolas" w:hAnsi="Consolas" w:cs="Consolas"/>
+          <w:color w:val="000000"/>
+          <w:sz w:val="16"/>
+          <w:szCs w:val="16"/>
+          <w:lang w:val="en-US"/>
+        </w:rPr>
+      </w:pPr>
+      <w:r>
+        <w:rPr>
+          <w:rFonts w:ascii="Consolas" w:hAnsi="Consolas" w:cs="Consolas"/>
+          <w:color w:val="000000"/>
+          <w:sz w:val="16"/>
+          <w:szCs w:val="16"/>
+          <w:lang w:val="en-US"/>
+        </w:rPr>
+        <w:t xml:space="preserve">    </w:t>
+      </w:r>
+      <w:r>
+        <w:rPr>
+          <w:rFonts w:ascii="Consolas" w:hAnsi="Consolas" w:cs="Consolas"/>
+          <w:color w:val="0000FF"/>
+          <w:sz w:val="16"/>
+          <w:szCs w:val="16"/>
+          <w:lang w:val="en-US"/>
+        </w:rPr>
+        <w:t>&lt;</w:t>
+      </w:r>
+      <w:r>
+        <w:rPr>
+          <w:rFonts w:ascii="Consolas" w:hAnsi="Consolas" w:cs="Consolas"/>
+          <w:color w:val="800000"/>
+          <w:sz w:val="16"/>
+          <w:szCs w:val="16"/>
+          <w:lang w:val="en-US"/>
+        </w:rPr>
+        <w:t>title</w:t>
+      </w:r>
+      <w:r>
+        <w:rPr>
+          <w:rFonts w:ascii="Consolas" w:hAnsi="Consolas" w:cs="Consolas"/>
+          <w:color w:val="0000FF"/>
+          <w:sz w:val="16"/>
+          <w:szCs w:val="16"/>
+          <w:lang w:val="en-US"/>
+        </w:rPr>
+        <w:t>&gt;</w:t>
+      </w:r>
+      <w:r>
+        <w:rPr>
+          <w:rFonts w:ascii="Consolas" w:hAnsi="Consolas" w:cs="Consolas"/>
+          <w:color w:val="000000"/>
+          <w:sz w:val="16"/>
+          <w:szCs w:val="16"/>
+          <w:lang w:val="en-US"/>
+        </w:rPr>
+        <w:t>NgApp</w:t>
+      </w:r>
+      <w:r>
+        <w:rPr>
+          <w:rFonts w:ascii="Consolas" w:hAnsi="Consolas" w:cs="Consolas"/>
+          <w:color w:val="0000FF"/>
+          <w:sz w:val="16"/>
+          <w:szCs w:val="16"/>
+          <w:lang w:val="en-US"/>
+        </w:rPr>
+        <w:t>&lt;/</w:t>
+      </w:r>
+      <w:r>
+        <w:rPr>
+          <w:rFonts w:ascii="Consolas" w:hAnsi="Consolas" w:cs="Consolas"/>
+          <w:color w:val="800000"/>
+          <w:sz w:val="16"/>
+          <w:szCs w:val="16"/>
+          <w:lang w:val="en-US"/>
+        </w:rPr>
+        <w:t>title</w:t>
+      </w:r>
+      <w:r>
+        <w:rPr>
+          <w:rFonts w:ascii="Consolas" w:hAnsi="Consolas" w:cs="Consolas"/>
+          <w:color w:val="0000FF"/>
+          <w:sz w:val="16"/>
+          <w:szCs w:val="16"/>
+          <w:lang w:val="en-US"/>
+        </w:rPr>
+        <w:t>&gt;</w:t>
+      </w:r>
+    </w:p>
+    <w:p>
+      <w:pPr>
+        <w:pBdr>
+          <w:top w:val="single" w:sz="4" w:space="1" w:color="auto"/>
+          <w:left w:val="single" w:sz="4" w:space="4" w:color="auto"/>
+          <w:bottom w:val="single" w:sz="4" w:space="1" w:color="auto"/>
+          <w:right w:val="single" w:sz="4" w:space="4" w:color="auto"/>
+        </w:pBdr>
+        <w:shd w:val="clear" w:color="auto" w:fill="F2F2F2" w:themeFill="background1" w:themeFillShade="F2"/>
+        <w:autoSpaceDE w:val="0"/>
+        <w:autoSpaceDN w:val="0"/>
+        <w:adjustRightInd w:val="0"/>
+        <w:spacing w:after="0" w:line="240" w:lineRule="auto"/>
+        <w:ind w:left="708"/>
+        <w:rPr>
+          <w:rFonts w:ascii="Consolas" w:hAnsi="Consolas" w:cs="Consolas"/>
+          <w:color w:val="000000"/>
+          <w:sz w:val="16"/>
+          <w:szCs w:val="16"/>
+          <w:lang w:val="en-US"/>
+        </w:rPr>
+      </w:pPr>
+      <w:r>
+        <w:rPr>
+          <w:rFonts w:ascii="Consolas" w:hAnsi="Consolas" w:cs="Consolas"/>
+          <w:color w:val="0000FF"/>
+          <w:sz w:val="16"/>
+          <w:szCs w:val="16"/>
+          <w:lang w:val="en-US"/>
+        </w:rPr>
+        <w:t>&lt;/</w:t>
+      </w:r>
+      <w:r>
+        <w:rPr>
+          <w:rFonts w:ascii="Consolas" w:hAnsi="Consolas" w:cs="Consolas"/>
+          <w:color w:val="800000"/>
+          <w:sz w:val="16"/>
+          <w:szCs w:val="16"/>
+          <w:lang w:val="en-US"/>
+        </w:rPr>
+        <w:t>head</w:t>
+      </w:r>
+      <w:r>
+        <w:rPr>
+          <w:rFonts w:ascii="Consolas" w:hAnsi="Consolas" w:cs="Consolas"/>
+          <w:color w:val="0000FF"/>
+          <w:sz w:val="16"/>
+          <w:szCs w:val="16"/>
+          <w:lang w:val="en-US"/>
+        </w:rPr>
+        <w:t>&gt;</w:t>
+      </w:r>
+    </w:p>
+    <w:p>
+      <w:pPr>
+        <w:pBdr>
+          <w:top w:val="single" w:sz="4" w:space="1" w:color="auto"/>
+          <w:left w:val="single" w:sz="4" w:space="4" w:color="auto"/>
+          <w:bottom w:val="single" w:sz="4" w:space="1" w:color="auto"/>
+          <w:right w:val="single" w:sz="4" w:space="4" w:color="auto"/>
+        </w:pBdr>
+        <w:shd w:val="clear" w:color="auto" w:fill="F2F2F2" w:themeFill="background1" w:themeFillShade="F2"/>
+        <w:autoSpaceDE w:val="0"/>
+        <w:autoSpaceDN w:val="0"/>
+        <w:adjustRightInd w:val="0"/>
+        <w:spacing w:after="0" w:line="240" w:lineRule="auto"/>
+        <w:ind w:left="708"/>
+        <w:rPr>
+          <w:rFonts w:ascii="Consolas" w:hAnsi="Consolas" w:cs="Consolas"/>
+          <w:color w:val="000000"/>
+          <w:sz w:val="16"/>
+          <w:szCs w:val="16"/>
+          <w:lang w:val="en-US"/>
+        </w:rPr>
+      </w:pPr>
+      <w:r>
+        <w:rPr>
+          <w:rFonts w:ascii="Consolas" w:hAnsi="Consolas" w:cs="Consolas"/>
+          <w:color w:val="0000FF"/>
+          <w:sz w:val="16"/>
+          <w:szCs w:val="16"/>
+          <w:lang w:val="en-US"/>
+        </w:rPr>
+        <w:t>&lt;</w:t>
+      </w:r>
+      <w:r>
+        <w:rPr>
+          <w:rFonts w:ascii="Consolas" w:hAnsi="Consolas" w:cs="Consolas"/>
+          <w:color w:val="800000"/>
+          <w:sz w:val="16"/>
+          <w:szCs w:val="16"/>
+          <w:lang w:val="en-US"/>
+        </w:rPr>
+        <w:t>body</w:t>
+      </w:r>
+      <w:r>
+        <w:rPr>
+          <w:rFonts w:ascii="Consolas" w:hAnsi="Consolas" w:cs="Consolas"/>
+          <w:color w:val="0000FF"/>
+          <w:sz w:val="16"/>
+          <w:szCs w:val="16"/>
+          <w:lang w:val="en-US"/>
+        </w:rPr>
+        <w:t>&gt;</w:t>
+      </w:r>
+    </w:p>
+    <w:p>
+      <w:pPr>
+        <w:pBdr>
+          <w:top w:val="single" w:sz="4" w:space="1" w:color="auto"/>
+          <w:left w:val="single" w:sz="4" w:space="4" w:color="auto"/>
+          <w:bottom w:val="single" w:sz="4" w:space="1" w:color="auto"/>
+          <w:right w:val="single" w:sz="4" w:space="4" w:color="auto"/>
+        </w:pBdr>
+        <w:shd w:val="clear" w:color="auto" w:fill="F2F2F2" w:themeFill="background1" w:themeFillShade="F2"/>
+        <w:autoSpaceDE w:val="0"/>
+        <w:autoSpaceDN w:val="0"/>
+        <w:adjustRightInd w:val="0"/>
+        <w:spacing w:after="0" w:line="240" w:lineRule="auto"/>
+        <w:ind w:left="708"/>
+        <w:rPr>
+          <w:rFonts w:ascii="Consolas" w:hAnsi="Consolas" w:cs="Consolas"/>
+          <w:color w:val="000000"/>
+          <w:sz w:val="16"/>
+          <w:szCs w:val="16"/>
+          <w:lang w:val="en-US"/>
+        </w:rPr>
+      </w:pPr>
+      <w:r>
+        <w:rPr>
+          <w:rFonts w:ascii="Consolas" w:hAnsi="Consolas" w:cs="Consolas"/>
+          <w:color w:val="000000"/>
+          <w:sz w:val="16"/>
+          <w:szCs w:val="16"/>
+          <w:lang w:val="en-US"/>
+        </w:rPr>
+        <w:t xml:space="preserve">    </w:t>
+      </w:r>
+      <w:r>
+        <w:rPr>
+          <w:rFonts w:ascii="Consolas" w:hAnsi="Consolas" w:cs="Consolas"/>
+          <w:color w:val="0000FF"/>
+          <w:sz w:val="16"/>
+          <w:szCs w:val="16"/>
+          <w:lang w:val="en-US"/>
+        </w:rPr>
+        <w:t>&lt;</w:t>
+      </w:r>
+      <w:r>
+        <w:rPr>
+          <w:rFonts w:ascii="Consolas" w:hAnsi="Consolas" w:cs="Consolas"/>
+          <w:color w:val="800000"/>
+          <w:sz w:val="16"/>
+          <w:szCs w:val="16"/>
+          <w:lang w:val="en-US"/>
+        </w:rPr>
+        <w:t>app-root</w:t>
+      </w:r>
+      <w:r>
+        <w:rPr>
+          <w:rFonts w:ascii="Consolas" w:hAnsi="Consolas" w:cs="Consolas"/>
+          <w:color w:val="0000FF"/>
+          <w:sz w:val="16"/>
+          <w:szCs w:val="16"/>
+          <w:lang w:val="en-US"/>
+        </w:rPr>
+        <w:t>&gt;</w:t>
+      </w:r>
+      <w:r>
+        <w:rPr>
+          <w:rFonts w:ascii="Consolas" w:hAnsi="Consolas" w:cs="Consolas"/>
+          <w:color w:val="000000"/>
+          <w:sz w:val="16"/>
+          <w:szCs w:val="16"/>
+          <w:lang w:val="en-US"/>
+        </w:rPr>
+        <w:t>Loading...</w:t>
+      </w:r>
+      <w:r>
+        <w:rPr>
+          <w:rFonts w:ascii="Consolas" w:hAnsi="Consolas" w:cs="Consolas"/>
+          <w:color w:val="0000FF"/>
+          <w:sz w:val="16"/>
+          <w:szCs w:val="16"/>
+          <w:lang w:val="en-US"/>
+        </w:rPr>
+        <w:t>&lt;/</w:t>
+      </w:r>
+      <w:r>
+        <w:rPr>
+          <w:rFonts w:ascii="Consolas" w:hAnsi="Consolas" w:cs="Consolas"/>
+          <w:color w:val="800000"/>
+          <w:sz w:val="16"/>
+          <w:szCs w:val="16"/>
+          <w:lang w:val="en-US"/>
+        </w:rPr>
+        <w:t>app-root</w:t>
+      </w:r>
+      <w:r>
+        <w:rPr>
+          <w:rFonts w:ascii="Consolas" w:hAnsi="Consolas" w:cs="Consolas"/>
+          <w:color w:val="0000FF"/>
+          <w:sz w:val="16"/>
+          <w:szCs w:val="16"/>
+          <w:lang w:val="en-US"/>
+        </w:rPr>
+        <w:t>&gt;</w:t>
+      </w:r>
+    </w:p>
+    <w:p>
+      <w:pPr>
+        <w:pBdr>
+          <w:top w:val="single" w:sz="4" w:space="1" w:color="auto"/>
+          <w:left w:val="single" w:sz="4" w:space="4" w:color="auto"/>
+          <w:bottom w:val="single" w:sz="4" w:space="1" w:color="auto"/>
+          <w:right w:val="single" w:sz="4" w:space="4" w:color="auto"/>
+        </w:pBdr>
+        <w:shd w:val="clear" w:color="auto" w:fill="F2F2F2" w:themeFill="background1" w:themeFillShade="F2"/>
+        <w:autoSpaceDE w:val="0"/>
+        <w:autoSpaceDN w:val="0"/>
+        <w:adjustRightInd w:val="0"/>
+        <w:spacing w:after="0" w:line="240" w:lineRule="auto"/>
+        <w:ind w:left="708"/>
+        <w:rPr>
+          <w:rFonts w:ascii="Consolas" w:hAnsi="Consolas" w:cs="Consolas"/>
+          <w:color w:val="000000"/>
+          <w:sz w:val="16"/>
+          <w:szCs w:val="16"/>
+          <w:lang w:val="en-US"/>
+        </w:rPr>
+      </w:pPr>
+      <w:r>
+        <w:rPr>
+          <w:rFonts w:ascii="Consolas" w:hAnsi="Consolas" w:cs="Consolas"/>
+          <w:color w:val="000000"/>
+          <w:sz w:val="16"/>
+          <w:szCs w:val="16"/>
+          <w:lang w:val="en-US"/>
+        </w:rPr>
+        <w:t xml:space="preserve">    </w:t>
+      </w:r>
+      <w:r>
+        <w:rPr>
+          <w:rFonts w:ascii="Consolas" w:hAnsi="Consolas" w:cs="Consolas"/>
+          <w:color w:val="0000FF"/>
+          <w:sz w:val="16"/>
+          <w:szCs w:val="16"/>
+          <w:lang w:val="en-US"/>
+        </w:rPr>
+        <w:t>&lt;</w:t>
+      </w:r>
+      <w:r>
+        <w:rPr>
+          <w:rFonts w:ascii="Consolas" w:hAnsi="Consolas" w:cs="Consolas"/>
+          <w:color w:val="800000"/>
+          <w:sz w:val="16"/>
+          <w:szCs w:val="16"/>
+          <w:lang w:val="en-US"/>
+        </w:rPr>
+        <w:t>script</w:t>
+      </w:r>
+      <w:r>
+        <w:rPr>
+          <w:rFonts w:ascii="Consolas" w:hAnsi="Consolas" w:cs="Consolas"/>
+          <w:color w:val="000000"/>
+          <w:sz w:val="16"/>
+          <w:szCs w:val="16"/>
+          <w:lang w:val="en-US"/>
+        </w:rPr>
+        <w:t xml:space="preserve"> </w:t>
+      </w:r>
+      <w:r>
+        <w:rPr>
+          <w:rFonts w:ascii="Consolas" w:hAnsi="Consolas" w:cs="Consolas"/>
+          <w:color w:val="FF0000"/>
+          <w:sz w:val="16"/>
+          <w:szCs w:val="16"/>
+          <w:lang w:val="en-US"/>
+        </w:rPr>
+        <w:t>type</w:t>
+      </w:r>
+      <w:r>
+        <w:rPr>
+          <w:rFonts w:ascii="Consolas" w:hAnsi="Consolas" w:cs="Consolas"/>
+          <w:color w:val="0000FF"/>
+          <w:sz w:val="16"/>
+          <w:szCs w:val="16"/>
+          <w:lang w:val="en-US"/>
+        </w:rPr>
+        <w:t>="text/javascript"</w:t>
+      </w:r>
+      <w:r>
+        <w:rPr>
+          <w:rFonts w:ascii="Consolas" w:hAnsi="Consolas" w:cs="Consolas"/>
+          <w:color w:val="000000"/>
+          <w:sz w:val="16"/>
+          <w:szCs w:val="16"/>
+          <w:lang w:val="en-US"/>
+        </w:rPr>
+        <w:t xml:space="preserve"> </w:t>
+      </w:r>
+      <w:r>
+        <w:rPr>
+          <w:rFonts w:ascii="Consolas" w:hAnsi="Consolas" w:cs="Consolas"/>
+          <w:color w:val="FF0000"/>
+          <w:sz w:val="16"/>
+          <w:szCs w:val="16"/>
+          <w:lang w:val="en-US"/>
+        </w:rPr>
+        <w:t>src</w:t>
+      </w:r>
+      <w:r>
+        <w:rPr>
+          <w:rFonts w:ascii="Consolas" w:hAnsi="Consolas" w:cs="Consolas"/>
+          <w:color w:val="0000FF"/>
+          <w:sz w:val="16"/>
+          <w:szCs w:val="16"/>
+          <w:lang w:val="en-US"/>
+        </w:rPr>
+        <w:t>="~/Scripts/NgApp/ngCli/runtime.js"&gt;&lt;/</w:t>
+      </w:r>
+      <w:r>
+        <w:rPr>
+          <w:rFonts w:ascii="Consolas" w:hAnsi="Consolas" w:cs="Consolas"/>
+          <w:color w:val="800000"/>
+          <w:sz w:val="16"/>
+          <w:szCs w:val="16"/>
+          <w:lang w:val="en-US"/>
+        </w:rPr>
+        <w:t>script</w:t>
+      </w:r>
+      <w:r>
+        <w:rPr>
+          <w:rFonts w:ascii="Consolas" w:hAnsi="Consolas" w:cs="Consolas"/>
+          <w:color w:val="0000FF"/>
+          <w:sz w:val="16"/>
+          <w:szCs w:val="16"/>
+          <w:lang w:val="en-US"/>
+        </w:rPr>
+        <w:t>&gt;</w:t>
+      </w:r>
+    </w:p>
+    <w:p>
+      <w:pPr>
+        <w:pBdr>
+          <w:top w:val="single" w:sz="4" w:space="1" w:color="auto"/>
+          <w:left w:val="single" w:sz="4" w:space="4" w:color="auto"/>
+          <w:bottom w:val="single" w:sz="4" w:space="1" w:color="auto"/>
+          <w:right w:val="single" w:sz="4" w:space="4" w:color="auto"/>
+        </w:pBdr>
+        <w:shd w:val="clear" w:color="auto" w:fill="F2F2F2" w:themeFill="background1" w:themeFillShade="F2"/>
+        <w:autoSpaceDE w:val="0"/>
+        <w:autoSpaceDN w:val="0"/>
+        <w:adjustRightInd w:val="0"/>
+        <w:spacing w:after="0" w:line="240" w:lineRule="auto"/>
+        <w:ind w:left="708"/>
+        <w:rPr>
+          <w:rFonts w:ascii="Consolas" w:hAnsi="Consolas" w:cs="Consolas"/>
+          <w:color w:val="000000"/>
+          <w:sz w:val="16"/>
+          <w:szCs w:val="16"/>
+          <w:lang w:val="en-US"/>
+        </w:rPr>
+      </w:pPr>
+      <w:r>
+        <w:rPr>
+          <w:rFonts w:ascii="Consolas" w:hAnsi="Consolas" w:cs="Consolas"/>
+          <w:color w:val="000000"/>
+          <w:sz w:val="16"/>
+          <w:szCs w:val="16"/>
+          <w:lang w:val="en-US"/>
+        </w:rPr>
+        <w:t xml:space="preserve">    </w:t>
+      </w:r>
+      <w:r>
+        <w:rPr>
+          <w:rFonts w:ascii="Consolas" w:hAnsi="Consolas" w:cs="Consolas"/>
+          <w:color w:val="0000FF"/>
+          <w:sz w:val="16"/>
+          <w:szCs w:val="16"/>
+          <w:lang w:val="en-US"/>
+        </w:rPr>
+        <w:t>&lt;</w:t>
+      </w:r>
+      <w:r>
+        <w:rPr>
+          <w:rFonts w:ascii="Consolas" w:hAnsi="Consolas" w:cs="Consolas"/>
+          <w:color w:val="800000"/>
+          <w:sz w:val="16"/>
+          <w:szCs w:val="16"/>
+          <w:lang w:val="en-US"/>
+        </w:rPr>
+        <w:t>script</w:t>
+      </w:r>
+      <w:r>
+        <w:rPr>
+          <w:rFonts w:ascii="Consolas" w:hAnsi="Consolas" w:cs="Consolas"/>
+          <w:color w:val="000000"/>
+          <w:sz w:val="16"/>
+          <w:szCs w:val="16"/>
+          <w:lang w:val="en-US"/>
+        </w:rPr>
+        <w:t xml:space="preserve"> </w:t>
+      </w:r>
+      <w:r>
+        <w:rPr>
+          <w:rFonts w:ascii="Consolas" w:hAnsi="Consolas" w:cs="Consolas"/>
+          <w:color w:val="FF0000"/>
+          <w:sz w:val="16"/>
+          <w:szCs w:val="16"/>
+          <w:lang w:val="en-US"/>
+        </w:rPr>
+        <w:t>type</w:t>
+      </w:r>
+      <w:r>
+        <w:rPr>
+          <w:rFonts w:ascii="Consolas" w:hAnsi="Consolas" w:cs="Consolas"/>
+          <w:color w:val="0000FF"/>
+          <w:sz w:val="16"/>
+          <w:szCs w:val="16"/>
+          <w:lang w:val="en-US"/>
+        </w:rPr>
+        <w:t>="text/javascript"</w:t>
+      </w:r>
+      <w:r>
+        <w:rPr>
+          <w:rFonts w:ascii="Consolas" w:hAnsi="Consolas" w:cs="Consolas"/>
+          <w:color w:val="000000"/>
+          <w:sz w:val="16"/>
+          <w:szCs w:val="16"/>
+          <w:lang w:val="en-US"/>
+        </w:rPr>
+        <w:t xml:space="preserve"> </w:t>
+      </w:r>
+      <w:r>
+        <w:rPr>
+          <w:rFonts w:ascii="Consolas" w:hAnsi="Consolas" w:cs="Consolas"/>
+          <w:color w:val="FF0000"/>
+          <w:sz w:val="16"/>
+          <w:szCs w:val="16"/>
+          <w:lang w:val="en-US"/>
+        </w:rPr>
+        <w:t>src</w:t>
+      </w:r>
+      <w:r>
+        <w:rPr>
+          <w:rFonts w:ascii="Consolas" w:hAnsi="Consolas" w:cs="Consolas"/>
+          <w:color w:val="0000FF"/>
+          <w:sz w:val="16"/>
+          <w:szCs w:val="16"/>
+          <w:lang w:val="en-US"/>
+        </w:rPr>
+        <w:t>="~/Scripts/NgApp/ngCli/polyfills.js"&gt;&lt;/</w:t>
+      </w:r>
+      <w:r>
+        <w:rPr>
+          <w:rFonts w:ascii="Consolas" w:hAnsi="Consolas" w:cs="Consolas"/>
+          <w:color w:val="800000"/>
+          <w:sz w:val="16"/>
+          <w:szCs w:val="16"/>
+          <w:lang w:val="en-US"/>
+        </w:rPr>
+        <w:t>script</w:t>
+      </w:r>
+      <w:r>
+        <w:rPr>
+          <w:rFonts w:ascii="Consolas" w:hAnsi="Consolas" w:cs="Consolas"/>
+          <w:color w:val="0000FF"/>
+          <w:sz w:val="16"/>
+          <w:szCs w:val="16"/>
+          <w:lang w:val="en-US"/>
+        </w:rPr>
+        <w:t>&gt;</w:t>
+      </w:r>
+    </w:p>
+    <w:p>
+      <w:pPr>
+        <w:pBdr>
+          <w:top w:val="single" w:sz="4" w:space="1" w:color="auto"/>
+          <w:left w:val="single" w:sz="4" w:space="4" w:color="auto"/>
+          <w:bottom w:val="single" w:sz="4" w:space="1" w:color="auto"/>
+          <w:right w:val="single" w:sz="4" w:space="4" w:color="auto"/>
+        </w:pBdr>
+        <w:shd w:val="clear" w:color="auto" w:fill="F2F2F2" w:themeFill="background1" w:themeFillShade="F2"/>
+        <w:autoSpaceDE w:val="0"/>
+        <w:autoSpaceDN w:val="0"/>
+        <w:adjustRightInd w:val="0"/>
+        <w:spacing w:after="0" w:line="240" w:lineRule="auto"/>
+        <w:ind w:left="708"/>
+        <w:rPr>
+          <w:rFonts w:ascii="Consolas" w:hAnsi="Consolas" w:cs="Consolas"/>
+          <w:color w:val="000000"/>
+          <w:sz w:val="16"/>
+          <w:szCs w:val="16"/>
+          <w:lang w:val="en-US"/>
+        </w:rPr>
+      </w:pPr>
+      <w:r>
+        <w:rPr>
+          <w:rFonts w:ascii="Consolas" w:hAnsi="Consolas" w:cs="Consolas"/>
+          <w:color w:val="000000"/>
+          <w:sz w:val="16"/>
+          <w:szCs w:val="16"/>
+          <w:lang w:val="en-US"/>
+        </w:rPr>
+        <w:t xml:space="preserve">    </w:t>
+      </w:r>
+      <w:r>
+        <w:rPr>
+          <w:rFonts w:ascii="Consolas" w:hAnsi="Consolas" w:cs="Consolas"/>
+          <w:color w:val="0000FF"/>
+          <w:sz w:val="16"/>
+          <w:szCs w:val="16"/>
+          <w:lang w:val="en-US"/>
+        </w:rPr>
+        <w:t>&lt;</w:t>
+      </w:r>
+      <w:r>
+        <w:rPr>
+          <w:rFonts w:ascii="Consolas" w:hAnsi="Consolas" w:cs="Consolas"/>
+          <w:color w:val="800000"/>
+          <w:sz w:val="16"/>
+          <w:szCs w:val="16"/>
+          <w:lang w:val="en-US"/>
+        </w:rPr>
+        <w:t>script</w:t>
+      </w:r>
+      <w:r>
+        <w:rPr>
+          <w:rFonts w:ascii="Consolas" w:hAnsi="Consolas" w:cs="Consolas"/>
+          <w:color w:val="000000"/>
+          <w:sz w:val="16"/>
+          <w:szCs w:val="16"/>
+          <w:lang w:val="en-US"/>
+        </w:rPr>
+        <w:t xml:space="preserve"> </w:t>
+      </w:r>
+      <w:r>
+        <w:rPr>
+          <w:rFonts w:ascii="Consolas" w:hAnsi="Consolas" w:cs="Consolas"/>
+          <w:color w:val="FF0000"/>
+          <w:sz w:val="16"/>
+          <w:szCs w:val="16"/>
+          <w:lang w:val="en-US"/>
+        </w:rPr>
+        <w:t>type</w:t>
+      </w:r>
+      <w:r>
+        <w:rPr>
+          <w:rFonts w:ascii="Consolas" w:hAnsi="Consolas" w:cs="Consolas"/>
+          <w:color w:val="0000FF"/>
+          <w:sz w:val="16"/>
+          <w:szCs w:val="16"/>
+          <w:lang w:val="en-US"/>
+        </w:rPr>
+        <w:t>="text/javascript"</w:t>
+      </w:r>
+      <w:r>
+        <w:rPr>
+          <w:rFonts w:ascii="Consolas" w:hAnsi="Consolas" w:cs="Consolas"/>
+          <w:color w:val="000000"/>
+          <w:sz w:val="16"/>
+          <w:szCs w:val="16"/>
+          <w:lang w:val="en-US"/>
+        </w:rPr>
+        <w:t xml:space="preserve"> </w:t>
+      </w:r>
+      <w:r>
+        <w:rPr>
+          <w:rFonts w:ascii="Consolas" w:hAnsi="Consolas" w:cs="Consolas"/>
+          <w:color w:val="FF0000"/>
+          <w:sz w:val="16"/>
+          <w:szCs w:val="16"/>
+          <w:lang w:val="en-US"/>
+        </w:rPr>
+        <w:t>src</w:t>
+      </w:r>
+      <w:r>
+        <w:rPr>
+          <w:rFonts w:ascii="Consolas" w:hAnsi="Consolas" w:cs="Consolas"/>
+          <w:color w:val="0000FF"/>
+          <w:sz w:val="16"/>
+          <w:szCs w:val="16"/>
+          <w:lang w:val="en-US"/>
+        </w:rPr>
+        <w:t>="~/Scripts/NgApp/ngCli/styles.js"&gt;&lt;/</w:t>
+      </w:r>
+      <w:r>
+        <w:rPr>
+          <w:rFonts w:ascii="Consolas" w:hAnsi="Consolas" w:cs="Consolas"/>
+          <w:color w:val="800000"/>
+          <w:sz w:val="16"/>
+          <w:szCs w:val="16"/>
+          <w:lang w:val="en-US"/>
+        </w:rPr>
+        <w:t>script</w:t>
+      </w:r>
+      <w:r>
+        <w:rPr>
+          <w:rFonts w:ascii="Consolas" w:hAnsi="Consolas" w:cs="Consolas"/>
+          <w:color w:val="0000FF"/>
+          <w:sz w:val="16"/>
+          <w:szCs w:val="16"/>
+          <w:lang w:val="en-US"/>
+        </w:rPr>
+        <w:t>&gt;</w:t>
+      </w:r>
+    </w:p>
+    <w:p>
+      <w:pPr>
+        <w:pBdr>
+          <w:top w:val="single" w:sz="4" w:space="1" w:color="auto"/>
+          <w:left w:val="single" w:sz="4" w:space="4" w:color="auto"/>
+          <w:bottom w:val="single" w:sz="4" w:space="1" w:color="auto"/>
+          <w:right w:val="single" w:sz="4" w:space="4" w:color="auto"/>
+        </w:pBdr>
+        <w:shd w:val="clear" w:color="auto" w:fill="F2F2F2" w:themeFill="background1" w:themeFillShade="F2"/>
+        <w:autoSpaceDE w:val="0"/>
+        <w:autoSpaceDN w:val="0"/>
+        <w:adjustRightInd w:val="0"/>
+        <w:spacing w:after="0" w:line="240" w:lineRule="auto"/>
+        <w:ind w:left="708"/>
+        <w:rPr>
+          <w:rFonts w:ascii="Consolas" w:hAnsi="Consolas" w:cs="Consolas"/>
+          <w:color w:val="000000"/>
+          <w:sz w:val="16"/>
+          <w:szCs w:val="16"/>
+          <w:lang w:val="en-US"/>
+        </w:rPr>
+      </w:pPr>
+      <w:r>
+        <w:rPr>
+          <w:rFonts w:ascii="Consolas" w:hAnsi="Consolas" w:cs="Consolas"/>
+          <w:color w:val="000000"/>
+          <w:sz w:val="16"/>
+          <w:szCs w:val="16"/>
+          <w:lang w:val="en-US"/>
+        </w:rPr>
+        <w:t xml:space="preserve">    </w:t>
+      </w:r>
+      <w:r>
+        <w:rPr>
+          <w:rFonts w:ascii="Consolas" w:hAnsi="Consolas" w:cs="Consolas"/>
+          <w:color w:val="0000FF"/>
+          <w:sz w:val="16"/>
+          <w:szCs w:val="16"/>
+          <w:lang w:val="en-US"/>
+        </w:rPr>
+        <w:t>&lt;</w:t>
+      </w:r>
+      <w:r>
+        <w:rPr>
+          <w:rFonts w:ascii="Consolas" w:hAnsi="Consolas" w:cs="Consolas"/>
+          <w:color w:val="800000"/>
+          <w:sz w:val="16"/>
+          <w:szCs w:val="16"/>
+          <w:lang w:val="en-US"/>
+        </w:rPr>
+        <w:t>script</w:t>
+      </w:r>
+      <w:r>
+        <w:rPr>
+          <w:rFonts w:ascii="Consolas" w:hAnsi="Consolas" w:cs="Consolas"/>
+          <w:color w:val="000000"/>
+          <w:sz w:val="16"/>
+          <w:szCs w:val="16"/>
+          <w:lang w:val="en-US"/>
+        </w:rPr>
+        <w:t xml:space="preserve"> </w:t>
+      </w:r>
+      <w:r>
+        <w:rPr>
+          <w:rFonts w:ascii="Consolas" w:hAnsi="Consolas" w:cs="Consolas"/>
+          <w:color w:val="FF0000"/>
+          <w:sz w:val="16"/>
+          <w:szCs w:val="16"/>
+          <w:lang w:val="en-US"/>
+        </w:rPr>
+        <w:t>type</w:t>
+      </w:r>
+      <w:r>
+        <w:rPr>
+          <w:rFonts w:ascii="Consolas" w:hAnsi="Consolas" w:cs="Consolas"/>
+          <w:color w:val="0000FF"/>
+          <w:sz w:val="16"/>
+          <w:szCs w:val="16"/>
+          <w:lang w:val="en-US"/>
+        </w:rPr>
+        <w:t>="text/javascript"</w:t>
+      </w:r>
+      <w:r>
+        <w:rPr>
+          <w:rFonts w:ascii="Consolas" w:hAnsi="Consolas" w:cs="Consolas"/>
+          <w:color w:val="000000"/>
+          <w:sz w:val="16"/>
+          <w:szCs w:val="16"/>
+          <w:lang w:val="en-US"/>
+        </w:rPr>
+        <w:t xml:space="preserve"> </w:t>
+      </w:r>
+      <w:r>
+        <w:rPr>
+          <w:rFonts w:ascii="Consolas" w:hAnsi="Consolas" w:cs="Consolas"/>
+          <w:color w:val="FF0000"/>
+          <w:sz w:val="16"/>
+          <w:szCs w:val="16"/>
+          <w:lang w:val="en-US"/>
+        </w:rPr>
+        <w:t>src</w:t>
+      </w:r>
+      <w:r>
+        <w:rPr>
+          <w:rFonts w:ascii="Consolas" w:hAnsi="Consolas" w:cs="Consolas"/>
+          <w:color w:val="0000FF"/>
+          <w:sz w:val="16"/>
+          <w:szCs w:val="16"/>
+          <w:lang w:val="en-US"/>
+        </w:rPr>
+        <w:t>="~/Scripts/NgApp/ngCli/vendor.js"&gt;&lt;/</w:t>
+      </w:r>
+      <w:r>
+        <w:rPr>
+          <w:rFonts w:ascii="Consolas" w:hAnsi="Consolas" w:cs="Consolas"/>
+          <w:color w:val="800000"/>
+          <w:sz w:val="16"/>
+          <w:szCs w:val="16"/>
+          <w:lang w:val="en-US"/>
+        </w:rPr>
+        <w:t>script</w:t>
+      </w:r>
+      <w:r>
+        <w:rPr>
+          <w:rFonts w:ascii="Consolas" w:hAnsi="Consolas" w:cs="Consolas"/>
+          <w:color w:val="0000FF"/>
+          <w:sz w:val="16"/>
+          <w:szCs w:val="16"/>
+          <w:lang w:val="en-US"/>
+        </w:rPr>
+        <w:t>&gt;</w:t>
+      </w:r>
+    </w:p>
+    <w:p>
+      <w:pPr>
+        <w:pBdr>
+          <w:top w:val="single" w:sz="4" w:space="1" w:color="auto"/>
+          <w:left w:val="single" w:sz="4" w:space="4" w:color="auto"/>
+          <w:bottom w:val="single" w:sz="4" w:space="1" w:color="auto"/>
+          <w:right w:val="single" w:sz="4" w:space="4" w:color="auto"/>
+        </w:pBdr>
+        <w:shd w:val="clear" w:color="auto" w:fill="F2F2F2" w:themeFill="background1" w:themeFillShade="F2"/>
+        <w:autoSpaceDE w:val="0"/>
+        <w:autoSpaceDN w:val="0"/>
+        <w:adjustRightInd w:val="0"/>
+        <w:spacing w:after="0" w:line="240" w:lineRule="auto"/>
+        <w:ind w:left="708"/>
+        <w:rPr>
+          <w:rFonts w:ascii="Consolas" w:hAnsi="Consolas" w:cs="Consolas"/>
+          <w:color w:val="000000"/>
+          <w:sz w:val="16"/>
+          <w:szCs w:val="16"/>
+          <w:lang w:val="en-US"/>
+        </w:rPr>
+      </w:pPr>
+      <w:r>
+        <w:rPr>
+          <w:rFonts w:ascii="Consolas" w:hAnsi="Consolas" w:cs="Consolas"/>
+          <w:color w:val="000000"/>
+          <w:sz w:val="16"/>
+          <w:szCs w:val="16"/>
+          <w:lang w:val="en-US"/>
+        </w:rPr>
+        <w:t xml:space="preserve">    </w:t>
+      </w:r>
+      <w:r>
+        <w:rPr>
+          <w:rFonts w:ascii="Consolas" w:hAnsi="Consolas" w:cs="Consolas"/>
+          <w:color w:val="0000FF"/>
+          <w:sz w:val="16"/>
+          <w:szCs w:val="16"/>
+          <w:lang w:val="en-US"/>
+        </w:rPr>
+        <w:t>&lt;</w:t>
+      </w:r>
+      <w:r>
+        <w:rPr>
+          <w:rFonts w:ascii="Consolas" w:hAnsi="Consolas" w:cs="Consolas"/>
+          <w:color w:val="800000"/>
+          <w:sz w:val="16"/>
+          <w:szCs w:val="16"/>
+          <w:lang w:val="en-US"/>
+        </w:rPr>
+        <w:t>script</w:t>
+      </w:r>
+      <w:r>
+        <w:rPr>
+          <w:rFonts w:ascii="Consolas" w:hAnsi="Consolas" w:cs="Consolas"/>
+          <w:color w:val="000000"/>
+          <w:sz w:val="16"/>
+          <w:szCs w:val="16"/>
+          <w:lang w:val="en-US"/>
+        </w:rPr>
+        <w:t xml:space="preserve"> </w:t>
+      </w:r>
+      <w:r>
+        <w:rPr>
+          <w:rFonts w:ascii="Consolas" w:hAnsi="Consolas" w:cs="Consolas"/>
+          <w:color w:val="FF0000"/>
+          <w:sz w:val="16"/>
+          <w:szCs w:val="16"/>
+          <w:lang w:val="en-US"/>
+        </w:rPr>
+        <w:t>type</w:t>
+      </w:r>
+      <w:r>
+        <w:rPr>
+          <w:rFonts w:ascii="Consolas" w:hAnsi="Consolas" w:cs="Consolas"/>
+          <w:color w:val="0000FF"/>
+          <w:sz w:val="16"/>
+          <w:szCs w:val="16"/>
+          <w:lang w:val="en-US"/>
+        </w:rPr>
+        <w:t>="text/javascript"</w:t>
+      </w:r>
+      <w:r>
+        <w:rPr>
+          <w:rFonts w:ascii="Consolas" w:hAnsi="Consolas" w:cs="Consolas"/>
+          <w:color w:val="000000"/>
+          <w:sz w:val="16"/>
+          <w:szCs w:val="16"/>
+          <w:lang w:val="en-US"/>
+        </w:rPr>
+        <w:t xml:space="preserve"> </w:t>
+      </w:r>
+      <w:r>
+        <w:rPr>
+          <w:rFonts w:ascii="Consolas" w:hAnsi="Consolas" w:cs="Consolas"/>
+          <w:color w:val="FF0000"/>
+          <w:sz w:val="16"/>
+          <w:szCs w:val="16"/>
+          <w:lang w:val="en-US"/>
+        </w:rPr>
+        <w:t>src</w:t>
+      </w:r>
+      <w:r>
+        <w:rPr>
+          <w:rFonts w:ascii="Consolas" w:hAnsi="Consolas" w:cs="Consolas"/>
+          <w:color w:val="0000FF"/>
+          <w:sz w:val="16"/>
+          <w:szCs w:val="16"/>
+          <w:lang w:val="en-US"/>
+        </w:rPr>
+        <w:t>="~/Scripts/NgApp/ngCli/main.js"&gt;&lt;/</w:t>
+      </w:r>
+      <w:r>
+        <w:rPr>
+          <w:rFonts w:ascii="Consolas" w:hAnsi="Consolas" w:cs="Consolas"/>
+          <w:color w:val="800000"/>
+          <w:sz w:val="16"/>
+          <w:szCs w:val="16"/>
+          <w:lang w:val="en-US"/>
+        </w:rPr>
+        <w:t>script</w:t>
+      </w:r>
+      <w:r>
+        <w:rPr>
+          <w:rFonts w:ascii="Consolas" w:hAnsi="Consolas" w:cs="Consolas"/>
+          <w:color w:val="0000FF"/>
+          <w:sz w:val="16"/>
+          <w:szCs w:val="16"/>
+          <w:lang w:val="en-US"/>
+        </w:rPr>
+        <w:t>&gt;</w:t>
+      </w:r>
+    </w:p>
+    <w:p>
+      <w:pPr>
+        <w:pBdr>
+          <w:top w:val="single" w:sz="4" w:space="1" w:color="auto"/>
+          <w:left w:val="single" w:sz="4" w:space="4" w:color="auto"/>
+          <w:bottom w:val="single" w:sz="4" w:space="1" w:color="auto"/>
+          <w:right w:val="single" w:sz="4" w:space="4" w:color="auto"/>
+        </w:pBdr>
+        <w:shd w:val="clear" w:color="auto" w:fill="F2F2F2" w:themeFill="background1" w:themeFillShade="F2"/>
+        <w:autoSpaceDE w:val="0"/>
+        <w:autoSpaceDN w:val="0"/>
+        <w:adjustRightInd w:val="0"/>
+        <w:spacing w:after="0" w:line="240" w:lineRule="auto"/>
+        <w:ind w:left="708"/>
+        <w:rPr>
+          <w:rFonts w:ascii="Consolas" w:hAnsi="Consolas" w:cs="Consolas"/>
+          <w:color w:val="000000"/>
+          <w:sz w:val="16"/>
+          <w:szCs w:val="16"/>
+          <w:lang w:val="en-US"/>
+        </w:rPr>
+      </w:pPr>
+      <w:r>
+        <w:rPr>
+          <w:rFonts w:ascii="Consolas" w:hAnsi="Consolas" w:cs="Consolas"/>
+          <w:color w:val="0000FF"/>
+          <w:sz w:val="16"/>
+          <w:szCs w:val="16"/>
+          <w:lang w:val="en-US"/>
+        </w:rPr>
+        <w:t>&lt;/</w:t>
+      </w:r>
+      <w:r>
+        <w:rPr>
+          <w:rFonts w:ascii="Consolas" w:hAnsi="Consolas" w:cs="Consolas"/>
+          <w:color w:val="800000"/>
+          <w:sz w:val="16"/>
+          <w:szCs w:val="16"/>
+          <w:lang w:val="en-US"/>
+        </w:rPr>
+        <w:t>body</w:t>
+      </w:r>
+      <w:r>
+        <w:rPr>
+          <w:rFonts w:ascii="Consolas" w:hAnsi="Consolas" w:cs="Consolas"/>
+          <w:color w:val="0000FF"/>
+          <w:sz w:val="16"/>
+          <w:szCs w:val="16"/>
+          <w:lang w:val="en-US"/>
+        </w:rPr>
+        <w:t>&gt;</w:t>
+      </w:r>
+    </w:p>
+    <w:p>
+      <w:pPr>
+        <w:pBdr>
+          <w:top w:val="single" w:sz="4" w:space="1" w:color="auto"/>
+          <w:left w:val="single" w:sz="4" w:space="4" w:color="auto"/>
+          <w:bottom w:val="single" w:sz="4" w:space="1" w:color="auto"/>
+          <w:right w:val="single" w:sz="4" w:space="4" w:color="auto"/>
+        </w:pBdr>
+        <w:shd w:val="clear" w:color="auto" w:fill="F2F2F2" w:themeFill="background1" w:themeFillShade="F2"/>
+        <w:ind w:left="708"/>
+        <w:rPr>
+          <w:sz w:val="16"/>
+          <w:szCs w:val="16"/>
+          <w:lang w:val="en-US"/>
+        </w:rPr>
+      </w:pPr>
+      <w:r>
+        <w:rPr>
+          <w:rFonts w:ascii="Consolas" w:hAnsi="Consolas" w:cs="Consolas"/>
+          <w:color w:val="0000FF"/>
+          <w:sz w:val="16"/>
+          <w:szCs w:val="16"/>
+          <w:lang w:val="en-US"/>
+        </w:rPr>
+        <w:t>&lt;/</w:t>
+      </w:r>
+      <w:r>
+        <w:rPr>
+          <w:rFonts w:ascii="Consolas" w:hAnsi="Consolas" w:cs="Consolas"/>
+          <w:color w:val="800000"/>
+          <w:sz w:val="16"/>
+          <w:szCs w:val="16"/>
+          <w:lang w:val="en-US"/>
+        </w:rPr>
+        <w:t>html</w:t>
+      </w:r>
+      <w:r>
+        <w:rPr>
+          <w:rFonts w:ascii="Consolas" w:hAnsi="Consolas" w:cs="Consolas"/>
+          <w:color w:val="0000FF"/>
+          <w:sz w:val="16"/>
+          <w:szCs w:val="16"/>
+          <w:lang w:val="en-US"/>
+        </w:rPr>
+        <w:t>&gt;</w:t>
+      </w:r>
+    </w:p>
+    <w:p>
+      <w:pPr>
+        <w:rPr>
+          <w:lang w:val="en-US"/>
+        </w:rPr>
+      </w:pPr>
+      <w:r>
+        <w:rPr>
+          <w:lang w:val="en-US"/>
+        </w:rPr>
+        <w:t>Vergeet base href niet!</w:t>
+      </w:r>
+    </w:p>
+    <w:p>
+      <w:r>
+        <w:t>De scripts verzijzen naar zopas in Scripts/NgApp gekopieerde</w:t>
+      </w:r>
+      <w:r>
+        <w:t xml:space="preserve"> dist folder van onze cli app.</w:t>
+      </w:r>
+    </w:p>
+    <w:p>
+      <w:pPr>
+        <w:rPr>
+          <w:rStyle w:val="codeChar"/>
+          <w:rFonts w:ascii="Courier New" w:hAnsi="Courier New" w:cs="Courier New"/>
+        </w:rPr>
+      </w:pPr>
+      <w:r>
+        <w:t xml:space="preserve">Telkens je de cli app wijzigt, moet die gebuild worden en de dist folder gekopieerd naar de mvc app en dat doen we </w:t>
+      </w:r>
+      <w:r>
+        <w:t xml:space="preserve">met </w:t>
+      </w:r>
+      <w:r>
+        <w:rPr>
+          <w:rStyle w:val="codeChar"/>
+          <w:rFonts w:ascii="Courier New" w:hAnsi="Courier New" w:cs="Courier New"/>
+        </w:rPr>
+        <w:t>npm run dist</w:t>
+      </w:r>
+      <w:r>
+        <w:rPr>
+          <w:rStyle w:val="codeChar"/>
+          <w:rFonts w:ascii="Courier New" w:hAnsi="Courier New" w:cs="Courier New"/>
+        </w:rPr>
+        <w:t>.</w:t>
+      </w:r>
+    </w:p>
+    <w:p>
+      <w:r>
+        <w:t>De MVC5 applicatie hoeft niet opnieuw gecompileerd, gewoon de browser vernieuwen, let op de cache (ctrl-f5)</w:t>
+      </w:r>
       <w:bookmarkStart w:id="0" w:name="_GoBack"/>
       <w:bookmarkEnd w:id="0"/>
-      <w:r>
-        <w:br/>
-      </w:r>
     </w:p>
     <w:sectPr>
       <w:pgSz w:w="11906" w:h="16838"/>
@@ -60,6 +2221,109 @@
     </w:sectPr>
   </w:body>
 </w:document>
+</file>
+
+<file path=word/numbering.xml><?xml version="1.0" encoding="utf-8"?>
+<w:numbering xmlns:wpc="http://schemas.microsoft.com/office/word/2010/wordprocessingCanvas" xmlns:cx="http://schemas.microsoft.com/office/drawing/2014/chartex" xmlns:cx1="http://schemas.microsoft.com/office/drawing/2015/9/8/chartex" xmlns:mc="http://schemas.openxmlformats.org/markup-compatibility/2006" xmlns:o="urn:schemas-microsoft-com:office:office" xmlns:r="http://schemas.openxmlformats.org/officeDocument/2006/relationships" xmlns:m="http://schemas.openxmlformats.org/officeDocument/2006/math" xmlns:v="urn:schemas-microsoft-com:vml" xmlns:wp14="http://schemas.microsoft.com/office/word/2010/wordprocessingDrawing" xmlns:wp="http://schemas.openxmlformats.org/drawingml/2006/wordprocessingDrawing" xmlns:w10="urn:schemas-microsoft-com:office:word" xmlns:w="http://schemas.openxmlformats.org/wordprocessingml/2006/main" xmlns:w14="http://schemas.microsoft.com/office/word/2010/wordml" xmlns:w15="http://schemas.microsoft.com/office/word/2012/wordml" xmlns:w16se="http://schemas.microsoft.com/office/word/2015/wordml/symex" xmlns:wpg="http://schemas.microsoft.com/office/word/2010/wordprocessingGroup" xmlns:wpi="http://schemas.microsoft.com/office/word/2010/wordprocessingInk" xmlns:wne="http://schemas.microsoft.com/office/word/2006/wordml" xmlns:wps="http://schemas.microsoft.com/office/word/2010/wordprocessingShape" mc:Ignorable="w14 w15 w16se wp14">
+  <w:abstractNum w:abstractNumId="0" w15:restartNumberingAfterBreak="0">
+    <w:nsid w:val="02325C27"/>
+    <w:multiLevelType w:val="multilevel"/>
+    <w:tmpl w:val="08130025"/>
+    <w:lvl w:ilvl="0">
+      <w:start w:val="1"/>
+      <w:numFmt w:val="decimal"/>
+      <w:pStyle w:val="Heading1"/>
+      <w:lvlText w:val="%1"/>
+      <w:lvlJc w:val="left"/>
+      <w:pPr>
+        <w:ind w:left="432" w:hanging="432"/>
+      </w:pPr>
+    </w:lvl>
+    <w:lvl w:ilvl="1">
+      <w:start w:val="1"/>
+      <w:numFmt w:val="decimal"/>
+      <w:pStyle w:val="Heading2"/>
+      <w:lvlText w:val="%1.%2"/>
+      <w:lvlJc w:val="left"/>
+      <w:pPr>
+        <w:ind w:left="576" w:hanging="576"/>
+      </w:pPr>
+    </w:lvl>
+    <w:lvl w:ilvl="2">
+      <w:start w:val="1"/>
+      <w:numFmt w:val="decimal"/>
+      <w:pStyle w:val="Heading3"/>
+      <w:lvlText w:val="%1.%2.%3"/>
+      <w:lvlJc w:val="left"/>
+      <w:pPr>
+        <w:ind w:left="720" w:hanging="720"/>
+      </w:pPr>
+    </w:lvl>
+    <w:lvl w:ilvl="3">
+      <w:start w:val="1"/>
+      <w:numFmt w:val="decimal"/>
+      <w:pStyle w:val="Heading4"/>
+      <w:lvlText w:val="%1.%2.%3.%4"/>
+      <w:lvlJc w:val="left"/>
+      <w:pPr>
+        <w:ind w:left="864" w:hanging="864"/>
+      </w:pPr>
+    </w:lvl>
+    <w:lvl w:ilvl="4">
+      <w:start w:val="1"/>
+      <w:numFmt w:val="decimal"/>
+      <w:pStyle w:val="Heading5"/>
+      <w:lvlText w:val="%1.%2.%3.%4.%5"/>
+      <w:lvlJc w:val="left"/>
+      <w:pPr>
+        <w:ind w:left="1008" w:hanging="1008"/>
+      </w:pPr>
+    </w:lvl>
+    <w:lvl w:ilvl="5">
+      <w:start w:val="1"/>
+      <w:numFmt w:val="decimal"/>
+      <w:pStyle w:val="Heading6"/>
+      <w:lvlText w:val="%1.%2.%3.%4.%5.%6"/>
+      <w:lvlJc w:val="left"/>
+      <w:pPr>
+        <w:ind w:left="1152" w:hanging="1152"/>
+      </w:pPr>
+    </w:lvl>
+    <w:lvl w:ilvl="6">
+      <w:start w:val="1"/>
+      <w:numFmt w:val="decimal"/>
+      <w:pStyle w:val="Heading7"/>
+      <w:lvlText w:val="%1.%2.%3.%4.%5.%6.%7"/>
+      <w:lvlJc w:val="left"/>
+      <w:pPr>
+        <w:ind w:left="1296" w:hanging="1296"/>
+      </w:pPr>
+    </w:lvl>
+    <w:lvl w:ilvl="7">
+      <w:start w:val="1"/>
+      <w:numFmt w:val="decimal"/>
+      <w:pStyle w:val="Heading8"/>
+      <w:lvlText w:val="%1.%2.%3.%4.%5.%6.%7.%8"/>
+      <w:lvlJc w:val="left"/>
+      <w:pPr>
+        <w:ind w:left="1440" w:hanging="1440"/>
+      </w:pPr>
+    </w:lvl>
+    <w:lvl w:ilvl="8">
+      <w:start w:val="1"/>
+      <w:numFmt w:val="decimal"/>
+      <w:pStyle w:val="Heading9"/>
+      <w:lvlText w:val="%1.%2.%3.%4.%5.%6.%7.%8.%9"/>
+      <w:lvlJc w:val="left"/>
+      <w:pPr>
+        <w:ind w:left="1584" w:hanging="1584"/>
+      </w:pPr>
+    </w:lvl>
+  </w:abstractNum>
+  <w:num w:numId="1">
+    <w:abstractNumId w:val="0"/>
+  </w:num>
+</w:numbering>
 </file>
 
 <file path=word/styles.xml><?xml version="1.0" encoding="utf-8"?>
@@ -463,10 +2727,13 @@
     <w:link w:val="Heading1Char"/>
     <w:uiPriority w:val="9"/>
     <w:qFormat/>
-    <w:rsid w:val="00763865"/>
+    <w:rsid w:val="00CB7E98"/>
     <w:pPr>
       <w:keepNext/>
       <w:keepLines/>
+      <w:numPr>
+        <w:numId w:val="1"/>
+      </w:numPr>
       <w:spacing w:before="240" w:after="0"/>
       <w:outlineLvl w:val="0"/>
     </w:pPr>
@@ -489,6 +2756,10 @@
     <w:pPr>
       <w:keepNext/>
       <w:keepLines/>
+      <w:numPr>
+        <w:ilvl w:val="1"/>
+        <w:numId w:val="1"/>
+      </w:numPr>
       <w:spacing w:before="40" w:after="0"/>
       <w:outlineLvl w:val="1"/>
     </w:pPr>
@@ -497,6 +2768,192 @@
       <w:color w:val="2F5496" w:themeColor="accent1" w:themeShade="BF"/>
       <w:sz w:val="26"/>
       <w:szCs w:val="26"/>
+    </w:rPr>
+  </w:style>
+  <w:style w:type="paragraph" w:styleId="Heading3">
+    <w:name w:val="heading 3"/>
+    <w:basedOn w:val="Normal"/>
+    <w:next w:val="Normal"/>
+    <w:link w:val="Heading3Char"/>
+    <w:uiPriority w:val="9"/>
+    <w:unhideWhenUsed/>
+    <w:qFormat/>
+    <w:rsid w:val="00CB7E98"/>
+    <w:pPr>
+      <w:keepNext/>
+      <w:keepLines/>
+      <w:numPr>
+        <w:ilvl w:val="2"/>
+        <w:numId w:val="1"/>
+      </w:numPr>
+      <w:spacing w:before="40" w:after="0"/>
+      <w:outlineLvl w:val="2"/>
+    </w:pPr>
+    <w:rPr>
+      <w:rFonts w:asciiTheme="majorHAnsi" w:eastAsiaTheme="majorEastAsia" w:hAnsiTheme="majorHAnsi" w:cstheme="majorBidi"/>
+      <w:color w:val="1F3763" w:themeColor="accent1" w:themeShade="7F"/>
+      <w:sz w:val="24"/>
+      <w:szCs w:val="24"/>
+    </w:rPr>
+  </w:style>
+  <w:style w:type="paragraph" w:styleId="Heading4">
+    <w:name w:val="heading 4"/>
+    <w:basedOn w:val="Normal"/>
+    <w:next w:val="Normal"/>
+    <w:link w:val="Heading4Char"/>
+    <w:uiPriority w:val="9"/>
+    <w:semiHidden/>
+    <w:unhideWhenUsed/>
+    <w:qFormat/>
+    <w:rsid w:val="00CB7E98"/>
+    <w:pPr>
+      <w:keepNext/>
+      <w:keepLines/>
+      <w:numPr>
+        <w:ilvl w:val="3"/>
+        <w:numId w:val="1"/>
+      </w:numPr>
+      <w:spacing w:before="40" w:after="0"/>
+      <w:outlineLvl w:val="3"/>
+    </w:pPr>
+    <w:rPr>
+      <w:rFonts w:asciiTheme="majorHAnsi" w:eastAsiaTheme="majorEastAsia" w:hAnsiTheme="majorHAnsi" w:cstheme="majorBidi"/>
+      <w:i/>
+      <w:iCs/>
+      <w:color w:val="2F5496" w:themeColor="accent1" w:themeShade="BF"/>
+    </w:rPr>
+  </w:style>
+  <w:style w:type="paragraph" w:styleId="Heading5">
+    <w:name w:val="heading 5"/>
+    <w:basedOn w:val="Normal"/>
+    <w:next w:val="Normal"/>
+    <w:link w:val="Heading5Char"/>
+    <w:uiPriority w:val="9"/>
+    <w:semiHidden/>
+    <w:unhideWhenUsed/>
+    <w:qFormat/>
+    <w:rsid w:val="00CB7E98"/>
+    <w:pPr>
+      <w:keepNext/>
+      <w:keepLines/>
+      <w:numPr>
+        <w:ilvl w:val="4"/>
+        <w:numId w:val="1"/>
+      </w:numPr>
+      <w:spacing w:before="40" w:after="0"/>
+      <w:outlineLvl w:val="4"/>
+    </w:pPr>
+    <w:rPr>
+      <w:rFonts w:asciiTheme="majorHAnsi" w:eastAsiaTheme="majorEastAsia" w:hAnsiTheme="majorHAnsi" w:cstheme="majorBidi"/>
+      <w:color w:val="2F5496" w:themeColor="accent1" w:themeShade="BF"/>
+    </w:rPr>
+  </w:style>
+  <w:style w:type="paragraph" w:styleId="Heading6">
+    <w:name w:val="heading 6"/>
+    <w:basedOn w:val="Normal"/>
+    <w:next w:val="Normal"/>
+    <w:link w:val="Heading6Char"/>
+    <w:uiPriority w:val="9"/>
+    <w:semiHidden/>
+    <w:unhideWhenUsed/>
+    <w:qFormat/>
+    <w:rsid w:val="00CB7E98"/>
+    <w:pPr>
+      <w:keepNext/>
+      <w:keepLines/>
+      <w:numPr>
+        <w:ilvl w:val="5"/>
+        <w:numId w:val="1"/>
+      </w:numPr>
+      <w:spacing w:before="40" w:after="0"/>
+      <w:outlineLvl w:val="5"/>
+    </w:pPr>
+    <w:rPr>
+      <w:rFonts w:asciiTheme="majorHAnsi" w:eastAsiaTheme="majorEastAsia" w:hAnsiTheme="majorHAnsi" w:cstheme="majorBidi"/>
+      <w:color w:val="1F3763" w:themeColor="accent1" w:themeShade="7F"/>
+    </w:rPr>
+  </w:style>
+  <w:style w:type="paragraph" w:styleId="Heading7">
+    <w:name w:val="heading 7"/>
+    <w:basedOn w:val="Normal"/>
+    <w:next w:val="Normal"/>
+    <w:link w:val="Heading7Char"/>
+    <w:uiPriority w:val="9"/>
+    <w:semiHidden/>
+    <w:unhideWhenUsed/>
+    <w:qFormat/>
+    <w:rsid w:val="00CB7E98"/>
+    <w:pPr>
+      <w:keepNext/>
+      <w:keepLines/>
+      <w:numPr>
+        <w:ilvl w:val="6"/>
+        <w:numId w:val="1"/>
+      </w:numPr>
+      <w:spacing w:before="40" w:after="0"/>
+      <w:outlineLvl w:val="6"/>
+    </w:pPr>
+    <w:rPr>
+      <w:rFonts w:asciiTheme="majorHAnsi" w:eastAsiaTheme="majorEastAsia" w:hAnsiTheme="majorHAnsi" w:cstheme="majorBidi"/>
+      <w:i/>
+      <w:iCs/>
+      <w:color w:val="1F3763" w:themeColor="accent1" w:themeShade="7F"/>
+    </w:rPr>
+  </w:style>
+  <w:style w:type="paragraph" w:styleId="Heading8">
+    <w:name w:val="heading 8"/>
+    <w:basedOn w:val="Normal"/>
+    <w:next w:val="Normal"/>
+    <w:link w:val="Heading8Char"/>
+    <w:uiPriority w:val="9"/>
+    <w:semiHidden/>
+    <w:unhideWhenUsed/>
+    <w:qFormat/>
+    <w:rsid w:val="00CB7E98"/>
+    <w:pPr>
+      <w:keepNext/>
+      <w:keepLines/>
+      <w:numPr>
+        <w:ilvl w:val="7"/>
+        <w:numId w:val="1"/>
+      </w:numPr>
+      <w:spacing w:before="40" w:after="0"/>
+      <w:outlineLvl w:val="7"/>
+    </w:pPr>
+    <w:rPr>
+      <w:rFonts w:asciiTheme="majorHAnsi" w:eastAsiaTheme="majorEastAsia" w:hAnsiTheme="majorHAnsi" w:cstheme="majorBidi"/>
+      <w:color w:val="272727" w:themeColor="text1" w:themeTint="D8"/>
+      <w:sz w:val="21"/>
+      <w:szCs w:val="21"/>
+    </w:rPr>
+  </w:style>
+  <w:style w:type="paragraph" w:styleId="Heading9">
+    <w:name w:val="heading 9"/>
+    <w:basedOn w:val="Normal"/>
+    <w:next w:val="Normal"/>
+    <w:link w:val="Heading9Char"/>
+    <w:uiPriority w:val="9"/>
+    <w:semiHidden/>
+    <w:unhideWhenUsed/>
+    <w:qFormat/>
+    <w:rsid w:val="00CB7E98"/>
+    <w:pPr>
+      <w:keepNext/>
+      <w:keepLines/>
+      <w:numPr>
+        <w:ilvl w:val="8"/>
+        <w:numId w:val="1"/>
+      </w:numPr>
+      <w:spacing w:before="40" w:after="0"/>
+      <w:outlineLvl w:val="8"/>
+    </w:pPr>
+    <w:rPr>
+      <w:rFonts w:asciiTheme="majorHAnsi" w:eastAsiaTheme="majorEastAsia" w:hAnsiTheme="majorHAnsi" w:cstheme="majorBidi"/>
+      <w:i/>
+      <w:iCs/>
+      <w:color w:val="272727" w:themeColor="text1" w:themeTint="D8"/>
+      <w:sz w:val="21"/>
+      <w:szCs w:val="21"/>
     </w:rPr>
   </w:style>
   <w:style w:type="character" w:default="1" w:styleId="DefaultParagraphFont">
@@ -531,7 +2988,7 @@
     <w:basedOn w:val="DefaultParagraphFont"/>
     <w:link w:val="Heading1"/>
     <w:uiPriority w:val="9"/>
-    <w:rsid w:val="00763865"/>
+    <w:rsid w:val="00CB7E98"/>
     <w:rPr>
       <w:rFonts w:asciiTheme="majorHAnsi" w:eastAsiaTheme="majorEastAsia" w:hAnsiTheme="majorHAnsi" w:cstheme="majorBidi"/>
       <w:color w:val="2F5496" w:themeColor="accent1" w:themeShade="BF"/>
@@ -550,6 +3007,178 @@
       <w:color w:val="2F5496" w:themeColor="accent1" w:themeShade="BF"/>
       <w:sz w:val="26"/>
       <w:szCs w:val="26"/>
+    </w:rPr>
+  </w:style>
+  <w:style w:type="paragraph" w:styleId="Title">
+    <w:name w:val="Title"/>
+    <w:basedOn w:val="Normal"/>
+    <w:next w:val="Normal"/>
+    <w:link w:val="TitleChar"/>
+    <w:uiPriority w:val="10"/>
+    <w:qFormat/>
+    <w:rsid w:val="00CB7E98"/>
+    <w:pPr>
+      <w:spacing w:after="0" w:line="240" w:lineRule="auto"/>
+      <w:contextualSpacing/>
+    </w:pPr>
+    <w:rPr>
+      <w:rFonts w:asciiTheme="majorHAnsi" w:eastAsiaTheme="majorEastAsia" w:hAnsiTheme="majorHAnsi" w:cstheme="majorBidi"/>
+      <w:spacing w:val="-10"/>
+      <w:kern w:val="28"/>
+      <w:sz w:val="56"/>
+      <w:szCs w:val="56"/>
+    </w:rPr>
+  </w:style>
+  <w:style w:type="character" w:customStyle="1" w:styleId="TitleChar">
+    <w:name w:val="Title Char"/>
+    <w:basedOn w:val="DefaultParagraphFont"/>
+    <w:link w:val="Title"/>
+    <w:uiPriority w:val="10"/>
+    <w:rsid w:val="00CB7E98"/>
+    <w:rPr>
+      <w:rFonts w:asciiTheme="majorHAnsi" w:eastAsiaTheme="majorEastAsia" w:hAnsiTheme="majorHAnsi" w:cstheme="majorBidi"/>
+      <w:spacing w:val="-10"/>
+      <w:kern w:val="28"/>
+      <w:sz w:val="56"/>
+      <w:szCs w:val="56"/>
+    </w:rPr>
+  </w:style>
+  <w:style w:type="character" w:customStyle="1" w:styleId="Heading3Char">
+    <w:name w:val="Heading 3 Char"/>
+    <w:basedOn w:val="DefaultParagraphFont"/>
+    <w:link w:val="Heading3"/>
+    <w:uiPriority w:val="9"/>
+    <w:rsid w:val="00CB7E98"/>
+    <w:rPr>
+      <w:rFonts w:asciiTheme="majorHAnsi" w:eastAsiaTheme="majorEastAsia" w:hAnsiTheme="majorHAnsi" w:cstheme="majorBidi"/>
+      <w:color w:val="1F3763" w:themeColor="accent1" w:themeShade="7F"/>
+      <w:sz w:val="24"/>
+      <w:szCs w:val="24"/>
+    </w:rPr>
+  </w:style>
+  <w:style w:type="character" w:customStyle="1" w:styleId="Heading4Char">
+    <w:name w:val="Heading 4 Char"/>
+    <w:basedOn w:val="DefaultParagraphFont"/>
+    <w:link w:val="Heading4"/>
+    <w:uiPriority w:val="9"/>
+    <w:semiHidden/>
+    <w:rsid w:val="00CB7E98"/>
+    <w:rPr>
+      <w:rFonts w:asciiTheme="majorHAnsi" w:eastAsiaTheme="majorEastAsia" w:hAnsiTheme="majorHAnsi" w:cstheme="majorBidi"/>
+      <w:i/>
+      <w:iCs/>
+      <w:color w:val="2F5496" w:themeColor="accent1" w:themeShade="BF"/>
+    </w:rPr>
+  </w:style>
+  <w:style w:type="character" w:customStyle="1" w:styleId="Heading5Char">
+    <w:name w:val="Heading 5 Char"/>
+    <w:basedOn w:val="DefaultParagraphFont"/>
+    <w:link w:val="Heading5"/>
+    <w:uiPriority w:val="9"/>
+    <w:semiHidden/>
+    <w:rsid w:val="00CB7E98"/>
+    <w:rPr>
+      <w:rFonts w:asciiTheme="majorHAnsi" w:eastAsiaTheme="majorEastAsia" w:hAnsiTheme="majorHAnsi" w:cstheme="majorBidi"/>
+      <w:color w:val="2F5496" w:themeColor="accent1" w:themeShade="BF"/>
+    </w:rPr>
+  </w:style>
+  <w:style w:type="character" w:customStyle="1" w:styleId="Heading6Char">
+    <w:name w:val="Heading 6 Char"/>
+    <w:basedOn w:val="DefaultParagraphFont"/>
+    <w:link w:val="Heading6"/>
+    <w:uiPriority w:val="9"/>
+    <w:semiHidden/>
+    <w:rsid w:val="00CB7E98"/>
+    <w:rPr>
+      <w:rFonts w:asciiTheme="majorHAnsi" w:eastAsiaTheme="majorEastAsia" w:hAnsiTheme="majorHAnsi" w:cstheme="majorBidi"/>
+      <w:color w:val="1F3763" w:themeColor="accent1" w:themeShade="7F"/>
+    </w:rPr>
+  </w:style>
+  <w:style w:type="character" w:customStyle="1" w:styleId="Heading7Char">
+    <w:name w:val="Heading 7 Char"/>
+    <w:basedOn w:val="DefaultParagraphFont"/>
+    <w:link w:val="Heading7"/>
+    <w:uiPriority w:val="9"/>
+    <w:semiHidden/>
+    <w:rsid w:val="00CB7E98"/>
+    <w:rPr>
+      <w:rFonts w:asciiTheme="majorHAnsi" w:eastAsiaTheme="majorEastAsia" w:hAnsiTheme="majorHAnsi" w:cstheme="majorBidi"/>
+      <w:i/>
+      <w:iCs/>
+      <w:color w:val="1F3763" w:themeColor="accent1" w:themeShade="7F"/>
+    </w:rPr>
+  </w:style>
+  <w:style w:type="character" w:customStyle="1" w:styleId="Heading8Char">
+    <w:name w:val="Heading 8 Char"/>
+    <w:basedOn w:val="DefaultParagraphFont"/>
+    <w:link w:val="Heading8"/>
+    <w:uiPriority w:val="9"/>
+    <w:semiHidden/>
+    <w:rsid w:val="00CB7E98"/>
+    <w:rPr>
+      <w:rFonts w:asciiTheme="majorHAnsi" w:eastAsiaTheme="majorEastAsia" w:hAnsiTheme="majorHAnsi" w:cstheme="majorBidi"/>
+      <w:color w:val="272727" w:themeColor="text1" w:themeTint="D8"/>
+      <w:sz w:val="21"/>
+      <w:szCs w:val="21"/>
+    </w:rPr>
+  </w:style>
+  <w:style w:type="character" w:customStyle="1" w:styleId="Heading9Char">
+    <w:name w:val="Heading 9 Char"/>
+    <w:basedOn w:val="DefaultParagraphFont"/>
+    <w:link w:val="Heading9"/>
+    <w:uiPriority w:val="9"/>
+    <w:semiHidden/>
+    <w:rsid w:val="00CB7E98"/>
+    <w:rPr>
+      <w:rFonts w:asciiTheme="majorHAnsi" w:eastAsiaTheme="majorEastAsia" w:hAnsiTheme="majorHAnsi" w:cstheme="majorBidi"/>
+      <w:i/>
+      <w:iCs/>
+      <w:color w:val="272727" w:themeColor="text1" w:themeTint="D8"/>
+      <w:sz w:val="21"/>
+      <w:szCs w:val="21"/>
+    </w:rPr>
+  </w:style>
+  <w:style w:type="character" w:styleId="Hyperlink">
+    <w:name w:val="Hyperlink"/>
+    <w:basedOn w:val="DefaultParagraphFont"/>
+    <w:uiPriority w:val="99"/>
+    <w:unhideWhenUsed/>
+    <w:rsid w:val="00900527"/>
+    <w:rPr>
+      <w:color w:val="0563C1" w:themeColor="hyperlink"/>
+      <w:u w:val="single"/>
+    </w:rPr>
+  </w:style>
+  <w:style w:type="character" w:styleId="HTMLCode">
+    <w:name w:val="HTML Code"/>
+    <w:basedOn w:val="DefaultParagraphFont"/>
+    <w:uiPriority w:val="99"/>
+    <w:semiHidden/>
+    <w:unhideWhenUsed/>
+    <w:rsid w:val="00900527"/>
+    <w:rPr>
+      <w:rFonts w:ascii="Courier New" w:eastAsia="Times New Roman" w:hAnsi="Courier New" w:cs="Courier New"/>
+      <w:sz w:val="20"/>
+      <w:szCs w:val="20"/>
+    </w:rPr>
+  </w:style>
+  <w:style w:type="paragraph" w:customStyle="1" w:styleId="code">
+    <w:name w:val="code"/>
+    <w:basedOn w:val="Normal"/>
+    <w:link w:val="codeChar"/>
+    <w:qFormat/>
+    <w:rsid w:val="00750F8C"/>
+    <w:rPr>
+      <w:rFonts w:eastAsiaTheme="majorEastAsia"/>
+    </w:rPr>
+  </w:style>
+  <w:style w:type="character" w:customStyle="1" w:styleId="codeChar">
+    <w:name w:val="code Char"/>
+    <w:basedOn w:val="DefaultParagraphFont"/>
+    <w:link w:val="code"/>
+    <w:rsid w:val="00750F8C"/>
+    <w:rPr>
+      <w:rFonts w:eastAsiaTheme="majorEastAsia"/>
     </w:rPr>
   </w:style>
 </w:styles>

</xml_diff>

<commit_message>
nog wat tests, builds, etc en doc
</commit_message>
<xml_diff>
--- a/readme/angularcli-mvc5.docx
+++ b/readme/angularcli-mvc5.docx
@@ -1,6 +1,6 @@
 
 <file path=word/document.xml><?xml version="1.0" encoding="utf-8"?>
-<w:document xmlns:wpc="http://schemas.microsoft.com/office/word/2010/wordprocessingCanvas" xmlns:cx="http://schemas.microsoft.com/office/drawing/2014/chartex" xmlns:cx1="http://schemas.microsoft.com/office/drawing/2015/9/8/chartex" xmlns:mc="http://schemas.openxmlformats.org/markup-compatibility/2006" xmlns:o="urn:schemas-microsoft-com:office:office" xmlns:r="http://schemas.openxmlformats.org/officeDocument/2006/relationships" xmlns:m="http://schemas.openxmlformats.org/officeDocument/2006/math" xmlns:v="urn:schemas-microsoft-com:vml" xmlns:wp14="http://schemas.microsoft.com/office/word/2010/wordprocessingDrawing" xmlns:wp="http://schemas.openxmlformats.org/drawingml/2006/wordprocessingDrawing" xmlns:w10="urn:schemas-microsoft-com:office:word" xmlns:w="http://schemas.openxmlformats.org/wordprocessingml/2006/main" xmlns:w14="http://schemas.microsoft.com/office/word/2010/wordml" xmlns:w15="http://schemas.microsoft.com/office/word/2012/wordml" xmlns:w16se="http://schemas.microsoft.com/office/word/2015/wordml/symex" xmlns:wpg="http://schemas.microsoft.com/office/word/2010/wordprocessingGroup" xmlns:wpi="http://schemas.microsoft.com/office/word/2010/wordprocessingInk" xmlns:wne="http://schemas.microsoft.com/office/word/2006/wordml" xmlns:wps="http://schemas.microsoft.com/office/word/2010/wordprocessingShape" mc:Ignorable="w14 w15 w16se wp14">
+<w:document xmlns:wpc="http://schemas.microsoft.com/office/word/2010/wordprocessingCanvas" xmlns:mc="http://schemas.openxmlformats.org/markup-compatibility/2006" xmlns:o="urn:schemas-microsoft-com:office:office" xmlns:r="http://schemas.openxmlformats.org/officeDocument/2006/relationships" xmlns:m="http://schemas.openxmlformats.org/officeDocument/2006/math" xmlns:v="urn:schemas-microsoft-com:vml" xmlns:wp14="http://schemas.microsoft.com/office/word/2010/wordprocessingDrawing" xmlns:wp="http://schemas.openxmlformats.org/drawingml/2006/wordprocessingDrawing" xmlns:w10="urn:schemas-microsoft-com:office:word" xmlns:w="http://schemas.openxmlformats.org/wordprocessingml/2006/main" xmlns:w14="http://schemas.microsoft.com/office/word/2010/wordml" xmlns:w15="http://schemas.microsoft.com/office/word/2012/wordml" xmlns:wpg="http://schemas.microsoft.com/office/word/2010/wordprocessingGroup" xmlns:wpi="http://schemas.microsoft.com/office/word/2010/wordprocessingInk" xmlns:wne="http://schemas.microsoft.com/office/word/2006/wordml" xmlns:wps="http://schemas.microsoft.com/office/word/2010/wordprocessingShape" mc:Ignorable="w14 w15 wp14">
   <w:body>
     <w:p>
       <w:pPr>
@@ -294,21 +294,15 @@
     <w:p>
       <w:pPr>
         <w:pStyle w:val="Heading3"/>
-        <w:rPr>
-          <w:lang w:val="en-US"/>
-        </w:rPr>
-      </w:pPr>
-      <w:r>
-        <w:rPr>
-          <w:lang w:val="en-US"/>
-        </w:rPr>
-        <w:t>B</w:t>
-      </w:r>
-      <w:r>
-        <w:rPr>
-          <w:lang w:val="en-US"/>
-        </w:rPr>
-        <w:t>uild Cli output in onze MVC5 app</w:t>
+      </w:pPr>
+      <w:r>
+        <w:t>Build Cli output in onze MVC5 app</w:t>
+      </w:r>
+      <w:r>
+        <w:t xml:space="preserve"> (met npm aan de prompt</w:t>
+      </w:r>
+      <w:r>
+        <w:t>)</w:t>
       </w:r>
     </w:p>
     <w:p>
@@ -398,15 +392,197 @@
     </w:p>
     <w:p>
       <w:pPr>
+        <w:pStyle w:val="Heading3"/>
+      </w:pPr>
+      <w:r>
+        <w:t>Build Cli output in onze MVC5 app</w:t>
+      </w:r>
+      <w:r>
+        <w:t xml:space="preserve"> (vanuit visual studio</w:t>
+      </w:r>
+      <w:r>
+        <w:t>)</w:t>
+      </w:r>
+    </w:p>
+    <w:p>
+      <w:r>
+        <w:t xml:space="preserve">Het is mogelijk om </w:t>
+      </w:r>
+      <w:r>
+        <w:t>een zogenaamde “pre-build” event te beschrijven in visual studio.</w:t>
+      </w:r>
+      <w:r>
+        <w:t xml:space="preserve"> Het is dus een alternatief voor punt 2.2.4.</w:t>
+      </w:r>
+      <w:r>
+        <w:t xml:space="preserve"> We gaan van die mogelijkheid gebruik maken om de cli te “builden” en te kopiëren naa</w:t>
+      </w:r>
+      <w:r>
+        <w:t>r</w:t>
+      </w:r>
+      <w:r>
+        <w:t xml:space="preserve"> de MVC applicatie</w:t>
+      </w:r>
+      <w:r>
+        <w:t xml:space="preserve"> voor we de mvc applicatie zelf builden en starten.</w:t>
+      </w:r>
+    </w:p>
+    <w:p>
+      <w:pPr>
+        <w:rPr>
+          <w:lang w:val="en-US"/>
+        </w:rPr>
+      </w:pPr>
+      <w:r>
+        <w:t xml:space="preserve">Open de project properties </w:t>
+      </w:r>
+      <w:r>
+        <w:t>van het MVC</w:t>
+      </w:r>
+      <w:r>
+        <w:t xml:space="preserve"> project. Ga naar tab Build Events. We gaan commandos invoeren in de pre-build event. </w:t>
+      </w:r>
+      <w:r>
+        <w:t>V</w:t>
+      </w:r>
+      <w:r>
+        <w:t>o</w:t>
+      </w:r>
+      <w:r>
+        <w:rPr>
+          <w:lang w:val="en-US"/>
+        </w:rPr>
+        <w:t>er volgende code in:</w:t>
+      </w:r>
+    </w:p>
+    <w:p>
+      <w:pPr>
+        <w:pStyle w:val="code"/>
+        <w:rPr>
+          <w:rFonts w:ascii="Courier New" w:hAnsi="Courier New" w:cs="Courier New"/>
+          <w:lang w:val="en-US"/>
+        </w:rPr>
+      </w:pPr>
+      <w:r>
+        <w:rPr>
+          <w:rFonts w:ascii="Courier New" w:hAnsi="Courier New" w:cs="Courier New"/>
+          <w:lang w:val="en-US"/>
+        </w:rPr>
+        <w:t>echo "cd $(SolutionDir)NgCli" &amp;&amp;^</w:t>
+      </w:r>
+      <w:r>
+        <w:rPr>
+          <w:rFonts w:ascii="Courier New" w:hAnsi="Courier New" w:cs="Courier New"/>
+          <w:lang w:val="en-US"/>
+        </w:rPr>
+        <w:br/>
+      </w:r>
+      <w:r>
+        <w:rPr>
+          <w:rFonts w:ascii="Courier New" w:hAnsi="Courier New" w:cs="Courier New"/>
+          <w:lang w:val="en-US"/>
+        </w:rPr>
+        <w:t>cd "$(SolutionDir)NgCli" &amp;&amp;^</w:t>
+      </w:r>
+      <w:r>
+        <w:rPr>
+          <w:rFonts w:ascii="Courier New" w:hAnsi="Courier New" w:cs="Courier New"/>
+          <w:lang w:val="en-US"/>
+        </w:rPr>
+        <w:br/>
+      </w:r>
+      <w:r>
+        <w:rPr>
+          <w:rFonts w:ascii="Courier New" w:hAnsi="Courier New" w:cs="Courier New"/>
+          <w:lang w:val="en-US"/>
+        </w:rPr>
+        <w:t>echo "building NgCli" &amp;&amp;^</w:t>
+      </w:r>
+      <w:r>
+        <w:rPr>
+          <w:rFonts w:ascii="Courier New" w:hAnsi="Courier New" w:cs="Courier New"/>
+          <w:lang w:val="en-US"/>
+        </w:rPr>
+        <w:br/>
+      </w:r>
+      <w:r>
+        <w:rPr>
+          <w:rFonts w:ascii="Courier New" w:hAnsi="Courier New" w:cs="Courier New"/>
+          <w:lang w:val="en-US"/>
+        </w:rPr>
+        <w:t>ng build &amp;&amp;^</w:t>
+      </w:r>
+      <w:r>
+        <w:rPr>
+          <w:rFonts w:ascii="Courier New" w:hAnsi="Courier New" w:cs="Courier New"/>
+          <w:lang w:val="en-US"/>
+        </w:rPr>
+        <w:br/>
+      </w:r>
+      <w:r>
+        <w:rPr>
+          <w:rFonts w:ascii="Courier New" w:hAnsi="Courier New" w:cs="Courier New"/>
+          <w:lang w:val="en-US"/>
+        </w:rPr>
+        <w:t>echo 'copy files' &amp;&amp;^</w:t>
+      </w:r>
+      <w:r>
+        <w:rPr>
+          <w:rFonts w:ascii="Courier New" w:hAnsi="Courier New" w:cs="Courier New"/>
+          <w:lang w:val="en-US"/>
+        </w:rPr>
+        <w:br/>
+      </w:r>
+      <w:r>
+        <w:rPr>
+          <w:rFonts w:ascii="Courier New" w:hAnsi="Courier New" w:cs="Courier New"/>
+          <w:lang w:val="en-US"/>
+        </w:rPr>
+        <w:t>xcopy /I /E /Y "$(SolutionDir)NgCli\dist" "$(ProjectDir)Scripts\NgApp"</w:t>
+      </w:r>
+    </w:p>
+    <w:p>
+      <w:pPr>
         <w:pStyle w:val="Heading2"/>
-      </w:pPr>
-      <w:r>
-        <w:t>In MVC5 gebruik maken van de cli app</w:t>
-      </w:r>
-    </w:p>
-    <w:p>
-      <w:r>
-        <w:t>Rest ons een action te voorzien om een “angular” view op te roepen.</w:t>
+        <w:rPr>
+          <w:lang w:val="en-US"/>
+        </w:rPr>
+      </w:pPr>
+      <w:r>
+        <w:rPr>
+          <w:lang w:val="en-US"/>
+        </w:rPr>
+        <w:lastRenderedPageBreak/>
+        <w:t>G</w:t>
+      </w:r>
+      <w:r>
+        <w:rPr>
+          <w:lang w:val="en-US"/>
+        </w:rPr>
+        <w:t>ebruik maken van de cli app</w:t>
+      </w:r>
+      <w:r>
+        <w:rPr>
+          <w:lang w:val="en-US"/>
+        </w:rPr>
+        <w:t xml:space="preserve"> </w:t>
+      </w:r>
+      <w:r>
+        <w:rPr>
+          <w:lang w:val="en-US"/>
+        </w:rPr>
+        <w:t>In MVC5</w:t>
+      </w:r>
+    </w:p>
+    <w:p>
+      <w:r>
+        <w:rPr>
+          <w:lang w:val="en-US"/>
+        </w:rPr>
+        <w:t xml:space="preserve">Rest ons een action </w:t>
+      </w:r>
+      <w:r>
+        <w:t>te voorzien om een “angular” view op te roepen.</w:t>
       </w:r>
     </w:p>
     <w:p>
@@ -528,7 +704,6 @@
           <w:highlight w:val="yellow"/>
           <w:lang w:val="en-US"/>
         </w:rPr>
-        <w:lastRenderedPageBreak/>
         <w:t>@{</w:t>
       </w:r>
     </w:p>
@@ -2076,16 +2251,14 @@
           <w:color w:val="000000"/>
           <w:sz w:val="16"/>
           <w:szCs w:val="16"/>
-          <w:lang w:val="en-US"/>
-        </w:rPr>
-      </w:pPr>
-      <w:r>
-        <w:rPr>
-          <w:rFonts w:ascii="Consolas" w:hAnsi="Consolas" w:cs="Consolas"/>
-          <w:color w:val="0000FF"/>
-          <w:sz w:val="16"/>
-          <w:szCs w:val="16"/>
-          <w:lang w:val="en-US"/>
+        </w:rPr>
+      </w:pPr>
+      <w:r>
+        <w:rPr>
+          <w:rFonts w:ascii="Consolas" w:hAnsi="Consolas" w:cs="Consolas"/>
+          <w:color w:val="0000FF"/>
+          <w:sz w:val="16"/>
+          <w:szCs w:val="16"/>
         </w:rPr>
         <w:t>&lt;/</w:t>
       </w:r>
@@ -2095,7 +2268,6 @@
           <w:color w:val="800000"/>
           <w:sz w:val="16"/>
           <w:szCs w:val="16"/>
-          <w:lang w:val="en-US"/>
         </w:rPr>
         <w:t>body</w:t>
       </w:r>
@@ -2105,7 +2277,6 @@
           <w:color w:val="0000FF"/>
           <w:sz w:val="16"/>
           <w:szCs w:val="16"/>
-          <w:lang w:val="en-US"/>
         </w:rPr>
         <w:t>&gt;</w:t>
       </w:r>
@@ -2123,16 +2294,14 @@
         <w:rPr>
           <w:sz w:val="16"/>
           <w:szCs w:val="16"/>
-          <w:lang w:val="en-US"/>
-        </w:rPr>
-      </w:pPr>
-      <w:r>
-        <w:rPr>
-          <w:rFonts w:ascii="Consolas" w:hAnsi="Consolas" w:cs="Consolas"/>
-          <w:color w:val="0000FF"/>
-          <w:sz w:val="16"/>
-          <w:szCs w:val="16"/>
-          <w:lang w:val="en-US"/>
+        </w:rPr>
+      </w:pPr>
+      <w:r>
+        <w:rPr>
+          <w:rFonts w:ascii="Consolas" w:hAnsi="Consolas" w:cs="Consolas"/>
+          <w:color w:val="0000FF"/>
+          <w:sz w:val="16"/>
+          <w:szCs w:val="16"/>
         </w:rPr>
         <w:t>&lt;/</w:t>
       </w:r>
@@ -2142,7 +2311,6 @@
           <w:color w:val="800000"/>
           <w:sz w:val="16"/>
           <w:szCs w:val="16"/>
-          <w:lang w:val="en-US"/>
         </w:rPr>
         <w:t>html</w:t>
       </w:r>
@@ -2152,27 +2320,30 @@
           <w:color w:val="0000FF"/>
           <w:sz w:val="16"/>
           <w:szCs w:val="16"/>
-          <w:lang w:val="en-US"/>
         </w:rPr>
         <w:t>&gt;</w:t>
       </w:r>
     </w:p>
     <w:p>
-      <w:pPr>
-        <w:rPr>
-          <w:lang w:val="en-US"/>
-        </w:rPr>
-      </w:pPr>
-      <w:r>
-        <w:rPr>
-          <w:lang w:val="en-US"/>
-        </w:rPr>
+      <w:r>
         <w:t>Vergeet base href niet!</w:t>
       </w:r>
     </w:p>
     <w:p>
       <w:r>
-        <w:t>De scripts verzijzen naar zopas in Scripts/NgApp gekopieerde</w:t>
+        <w:t>De script</w:t>
+      </w:r>
+      <w:r>
+        <w:t>tags</w:t>
+      </w:r>
+      <w:r>
+        <w:t xml:space="preserve"> ver</w:t>
+      </w:r>
+      <w:r>
+        <w:t>w</w:t>
+      </w:r>
+      <w:r>
+        <w:t>jzen naar zopas in Scripts/NgApp gekopieerde</w:t>
       </w:r>
       <w:r>
         <w:t xml:space="preserve"> dist folder van onze cli app.</w:t>
@@ -2208,7 +2379,18 @@
     </w:p>
     <w:p>
       <w:r>
-        <w:t>De MVC5 applicatie hoeft niet opnieuw gecompileerd, gewoon de browser vernieuwen, let op de cache (ctrl-f5)</w:t>
+        <w:t>De MVC5 applicatie hoeft niet opnieuw gecompileerd</w:t>
+      </w:r>
+      <w:r>
+        <w:t xml:space="preserve"> te worden</w:t>
+      </w:r>
+      <w:r>
+        <w:t>, gewoon de browser vernieuwen, let op de cache (ctrl-f5)</w:t>
+      </w:r>
+    </w:p>
+    <w:p>
+      <w:r>
+        <w:t>Gebruik je de andere optie (cli builden en kopiëren samen builden van de mvc app), vergeet dan niet om een ‘clean’ build te doen indien niks gewijzigd is geweest in de MVC app.</w:t>
       </w:r>
       <w:bookmarkStart w:id="0" w:name="_GoBack"/>
       <w:bookmarkEnd w:id="0"/>
@@ -2224,7 +2406,7 @@
 </file>
 
 <file path=word/numbering.xml><?xml version="1.0" encoding="utf-8"?>
-<w:numbering xmlns:wpc="http://schemas.microsoft.com/office/word/2010/wordprocessingCanvas" xmlns:cx="http://schemas.microsoft.com/office/drawing/2014/chartex" xmlns:cx1="http://schemas.microsoft.com/office/drawing/2015/9/8/chartex" xmlns:mc="http://schemas.openxmlformats.org/markup-compatibility/2006" xmlns:o="urn:schemas-microsoft-com:office:office" xmlns:r="http://schemas.openxmlformats.org/officeDocument/2006/relationships" xmlns:m="http://schemas.openxmlformats.org/officeDocument/2006/math" xmlns:v="urn:schemas-microsoft-com:vml" xmlns:wp14="http://schemas.microsoft.com/office/word/2010/wordprocessingDrawing" xmlns:wp="http://schemas.openxmlformats.org/drawingml/2006/wordprocessingDrawing" xmlns:w10="urn:schemas-microsoft-com:office:word" xmlns:w="http://schemas.openxmlformats.org/wordprocessingml/2006/main" xmlns:w14="http://schemas.microsoft.com/office/word/2010/wordml" xmlns:w15="http://schemas.microsoft.com/office/word/2012/wordml" xmlns:w16se="http://schemas.microsoft.com/office/word/2015/wordml/symex" xmlns:wpg="http://schemas.microsoft.com/office/word/2010/wordprocessingGroup" xmlns:wpi="http://schemas.microsoft.com/office/word/2010/wordprocessingInk" xmlns:wne="http://schemas.microsoft.com/office/word/2006/wordml" xmlns:wps="http://schemas.microsoft.com/office/word/2010/wordprocessingShape" mc:Ignorable="w14 w15 w16se wp14">
+<w:numbering xmlns:wpc="http://schemas.microsoft.com/office/word/2010/wordprocessingCanvas" xmlns:mc="http://schemas.openxmlformats.org/markup-compatibility/2006" xmlns:o="urn:schemas-microsoft-com:office:office" xmlns:r="http://schemas.openxmlformats.org/officeDocument/2006/relationships" xmlns:m="http://schemas.openxmlformats.org/officeDocument/2006/math" xmlns:v="urn:schemas-microsoft-com:vml" xmlns:wp14="http://schemas.microsoft.com/office/word/2010/wordprocessingDrawing" xmlns:wp="http://schemas.openxmlformats.org/drawingml/2006/wordprocessingDrawing" xmlns:w10="urn:schemas-microsoft-com:office:word" xmlns:w="http://schemas.openxmlformats.org/wordprocessingml/2006/main" xmlns:w14="http://schemas.microsoft.com/office/word/2010/wordml" xmlns:w15="http://schemas.microsoft.com/office/word/2012/wordml" xmlns:wpg="http://schemas.microsoft.com/office/word/2010/wordprocessingGroup" xmlns:wpi="http://schemas.microsoft.com/office/word/2010/wordprocessingInk" xmlns:wne="http://schemas.microsoft.com/office/word/2006/wordml" xmlns:wps="http://schemas.microsoft.com/office/word/2010/wordprocessingShape" mc:Ignorable="w14 w15 wp14">
   <w:abstractNum w:abstractNumId="0" w15:restartNumberingAfterBreak="0">
     <w:nsid w:val="02325C27"/>
     <w:multiLevelType w:val="multilevel"/>
@@ -2327,7 +2509,7 @@
 </file>
 
 <file path=word/styles.xml><?xml version="1.0" encoding="utf-8"?>
-<w:styles xmlns:mc="http://schemas.openxmlformats.org/markup-compatibility/2006" xmlns:r="http://schemas.openxmlformats.org/officeDocument/2006/relationships" xmlns:w="http://schemas.openxmlformats.org/wordprocessingml/2006/main" xmlns:w14="http://schemas.microsoft.com/office/word/2010/wordml" xmlns:w15="http://schemas.microsoft.com/office/word/2012/wordml" xmlns:w16se="http://schemas.microsoft.com/office/word/2015/wordml/symex" mc:Ignorable="w14 w15 w16se">
+<w:styles xmlns:mc="http://schemas.openxmlformats.org/markup-compatibility/2006" xmlns:r="http://schemas.openxmlformats.org/officeDocument/2006/relationships" xmlns:w="http://schemas.openxmlformats.org/wordprocessingml/2006/main" xmlns:w14="http://schemas.microsoft.com/office/word/2010/wordml" xmlns:w15="http://schemas.microsoft.com/office/word/2012/wordml" mc:Ignorable="w14 w15">
   <w:docDefaults>
     <w:rPrDefault>
       <w:rPr>

</xml_diff>